<commit_message>
Version 3 Commit. I still need to complete the transition from JS to TS for some files. The contact form fetch request should work but the backend needs to be debugged. ReCaptcha needs to be added. Code style standarization and refatoring is still needed for most files.
</commit_message>
<xml_diff>
--- a/public/documents/Elijah Ruffin Resume Fall 2024.docx
+++ b/public/documents/Elijah Ruffin Resume Fall 2024.docx
@@ -10,18 +10,18 @@
         </w:pBdr>
         <w:jc w:val="center"/>
         <w:rPr>
-          <w:rFonts w:ascii="Garamond" w:cs="Garamond" w:eastAsia="Garamond" w:hAnsi="Garamond"/>
-          <w:b w:val="1"/>
-          <w:sz w:val="48"/>
-          <w:szCs w:val="48"/>
-        </w:rPr>
-      </w:pPr>
-      <w:r>
-        <w:rPr>
-          <w:rFonts w:ascii="Garamond" w:cs="Garamond" w:eastAsia="Garamond" w:hAnsi="Garamond"/>
-          <w:b w:val="1"/>
-          <w:sz w:val="48"/>
-          <w:szCs w:val="48"/>
+          <w:rFonts w:ascii="Times New Roman" w:cs="Times New Roman" w:eastAsia="Times New Roman" w:hAnsi="Times New Roman"/>
+          <w:b w:val="1"/>
+          <w:sz w:val="38"/>
+          <w:szCs w:val="38"/>
+        </w:rPr>
+      </w:pPr>
+      <w:r>
+        <w:rPr>
+          <w:rFonts w:ascii="Times New Roman" w:cs="Times New Roman" w:eastAsia="Times New Roman" w:hAnsi="Times New Roman"/>
+          <w:b w:val="1"/>
+          <w:sz w:val="38"/>
+          <w:szCs w:val="38"/>
           <w:rtl w:val="0"/>
         </w:rPr>
         <w:t xml:space="preserve">Elijah Ruffin</w:t>
@@ -35,35 +35,36 @@
         </w:pBdr>
         <w:jc w:val="center"/>
         <w:rPr>
-          <w:rFonts w:ascii="Garamond" w:cs="Garamond" w:eastAsia="Garamond" w:hAnsi="Garamond"/>
-          <w:b w:val="1"/>
-        </w:rPr>
-      </w:pPr>
-      <w:r>
-        <w:rPr>
-          <w:rFonts w:ascii="Garamond" w:cs="Garamond" w:eastAsia="Garamond" w:hAnsi="Garamond"/>
-          <w:rtl w:val="0"/>
-        </w:rPr>
-        <w:t xml:space="preserve">Lorton</w:t>
-      </w:r>
-      <w:r>
-        <w:rPr>
-          <w:rFonts w:ascii="Garamond" w:cs="Garamond" w:eastAsia="Garamond" w:hAnsi="Garamond"/>
-          <w:rtl w:val="0"/>
-        </w:rPr>
-        <w:t xml:space="preserve">, VA | contact@ruffinweb.com </w:t>
-      </w:r>
-      <w:r>
-        <w:rPr>
-          <w:rFonts w:ascii="Garamond" w:cs="Garamond" w:eastAsia="Garamond" w:hAnsi="Garamond"/>
-          <w:b w:val="1"/>
+          <w:rFonts w:ascii="Times New Roman" w:cs="Times New Roman" w:eastAsia="Times New Roman" w:hAnsi="Times New Roman"/>
+          <w:b w:val="1"/>
+          <w:sz w:val="22"/>
+          <w:szCs w:val="22"/>
+        </w:rPr>
+      </w:pPr>
+      <w:r>
+        <w:rPr>
+          <w:rFonts w:ascii="Times New Roman" w:cs="Times New Roman" w:eastAsia="Times New Roman" w:hAnsi="Times New Roman"/>
+          <w:sz w:val="22"/>
+          <w:szCs w:val="22"/>
+          <w:rtl w:val="0"/>
+        </w:rPr>
+        <w:t xml:space="preserve">Lorton, VA | contact@ruffinweb.com </w:t>
+      </w:r>
+      <w:r>
+        <w:rPr>
+          <w:rFonts w:ascii="Times New Roman" w:cs="Times New Roman" w:eastAsia="Times New Roman" w:hAnsi="Times New Roman"/>
+          <w:b w:val="1"/>
+          <w:sz w:val="22"/>
+          <w:szCs w:val="22"/>
           <w:rtl w:val="0"/>
         </w:rPr>
         <w:t xml:space="preserve">|</w:t>
       </w:r>
       <w:r>
         <w:rPr>
-          <w:rFonts w:ascii="Garamond" w:cs="Garamond" w:eastAsia="Garamond" w:hAnsi="Garamond"/>
+          <w:rFonts w:ascii="Times New Roman" w:cs="Times New Roman" w:eastAsia="Times New Roman" w:hAnsi="Times New Roman"/>
+          <w:sz w:val="22"/>
+          <w:szCs w:val="22"/>
           <w:rtl w:val="0"/>
         </w:rPr>
         <w:t xml:space="preserve"> 703-828-4874 | </w:t>
@@ -71,8 +72,10 @@
       <w:hyperlink r:id="rId7">
         <w:r>
           <w:rPr>
-            <w:rFonts w:ascii="Garamond" w:cs="Garamond" w:eastAsia="Garamond" w:hAnsi="Garamond"/>
+            <w:rFonts w:ascii="Times New Roman" w:cs="Times New Roman" w:eastAsia="Times New Roman" w:hAnsi="Times New Roman"/>
             <w:color w:val="1155cc"/>
+            <w:sz w:val="22"/>
+            <w:szCs w:val="22"/>
             <w:u w:val="single"/>
             <w:rtl w:val="0"/>
           </w:rPr>
@@ -81,7 +84,9 @@
       </w:hyperlink>
       <w:r>
         <w:rPr>
-          <w:rFonts w:ascii="Garamond" w:cs="Garamond" w:eastAsia="Garamond" w:hAnsi="Garamond"/>
+          <w:rFonts w:ascii="Times New Roman" w:cs="Times New Roman" w:eastAsia="Times New Roman" w:hAnsi="Times New Roman"/>
+          <w:sz w:val="22"/>
+          <w:szCs w:val="22"/>
           <w:rtl w:val="0"/>
         </w:rPr>
         <w:t xml:space="preserve"> </w:t>
@@ -98,27 +103,29 @@
         <w:pBdr>
           <w:bottom w:color="000000" w:space="1" w:sz="6" w:val="single"/>
         </w:pBdr>
-        <w:spacing w:before="200" w:line="252.00000000000003" w:lineRule="auto"/>
-        <w:rPr>
-          <w:rFonts w:ascii="Garamond" w:cs="Garamond" w:eastAsia="Garamond" w:hAnsi="Garamond"/>
+        <w:spacing w:before="80" w:line="252.00000000000003" w:lineRule="auto"/>
+        <w:rPr>
+          <w:rFonts w:ascii="Times New Roman" w:cs="Times New Roman" w:eastAsia="Times New Roman" w:hAnsi="Times New Roman"/>
+          <w:sz w:val="20"/>
+          <w:szCs w:val="20"/>
+        </w:rPr>
+      </w:pPr>
+      <w:r>
+        <w:rPr>
+          <w:rFonts w:ascii="Times New Roman" w:cs="Times New Roman" w:eastAsia="Times New Roman" w:hAnsi="Times New Roman"/>
+          <w:b w:val="1"/>
           <w:sz w:val="22"/>
           <w:szCs w:val="22"/>
-        </w:rPr>
-      </w:pPr>
-      <w:r>
-        <w:rPr>
-          <w:rFonts w:ascii="Garamond" w:cs="Garamond" w:eastAsia="Garamond" w:hAnsi="Garamond"/>
-          <w:b w:val="1"/>
-          <w:rtl w:val="0"/>
-        </w:rPr>
-        <w:t xml:space="preserve">EDUCATION &amp; INDEPENDENT COURSEWORK</w:t>
-      </w:r>
-      <w:r>
-        <w:rPr>
-          <w:rFonts w:ascii="Garamond" w:cs="Garamond" w:eastAsia="Garamond" w:hAnsi="Garamond"/>
-          <w:b w:val="1"/>
-          <w:sz w:val="22"/>
-          <w:szCs w:val="22"/>
+          <w:rtl w:val="0"/>
+        </w:rPr>
+        <w:t xml:space="preserve">EDUCATION  &amp; CERTIFICATIONS</w:t>
+      </w:r>
+      <w:r>
+        <w:rPr>
+          <w:rFonts w:ascii="Times New Roman" w:cs="Times New Roman" w:eastAsia="Times New Roman" w:hAnsi="Times New Roman"/>
+          <w:b w:val="1"/>
+          <w:sz w:val="20"/>
+          <w:szCs w:val="20"/>
           <w:rtl w:val="0"/>
         </w:rPr>
         <w:t xml:space="preserve">                                                                                                                                         </w:t>
@@ -133,26 +140,26 @@
       <w:pPr>
         <w:widowControl w:val="0"/>
         <w:rPr>
-          <w:rFonts w:ascii="Garamond" w:cs="Garamond" w:eastAsia="Garamond" w:hAnsi="Garamond"/>
-          <w:sz w:val="22"/>
-          <w:szCs w:val="22"/>
-        </w:rPr>
-      </w:pPr>
-      <w:r>
-        <w:rPr>
-          <w:rFonts w:ascii="Garamond" w:cs="Garamond" w:eastAsia="Garamond" w:hAnsi="Garamond"/>
-          <w:b w:val="1"/>
-          <w:sz w:val="22"/>
-          <w:szCs w:val="22"/>
-          <w:rtl w:val="0"/>
-        </w:rPr>
-        <w:t xml:space="preserve">Comptia Certification                        </w:t>
-      </w:r>
-      <w:r>
-        <w:rPr>
-          <w:rFonts w:ascii="Garamond" w:cs="Garamond" w:eastAsia="Garamond" w:hAnsi="Garamond"/>
-          <w:sz w:val="22"/>
-          <w:szCs w:val="22"/>
+          <w:rFonts w:ascii="Times New Roman" w:cs="Times New Roman" w:eastAsia="Times New Roman" w:hAnsi="Times New Roman"/>
+          <w:sz w:val="21"/>
+          <w:szCs w:val="21"/>
+        </w:rPr>
+      </w:pPr>
+      <w:r>
+        <w:rPr>
+          <w:rFonts w:ascii="Times New Roman" w:cs="Times New Roman" w:eastAsia="Times New Roman" w:hAnsi="Times New Roman"/>
+          <w:b w:val="1"/>
+          <w:sz w:val="21"/>
+          <w:szCs w:val="21"/>
+          <w:rtl w:val="0"/>
+        </w:rPr>
+        <w:t xml:space="preserve">CompTIA Certification                      </w:t>
+      </w:r>
+      <w:r>
+        <w:rPr>
+          <w:rFonts w:ascii="Times New Roman" w:cs="Times New Roman" w:eastAsia="Times New Roman" w:hAnsi="Times New Roman"/>
+          <w:sz w:val="21"/>
+          <w:szCs w:val="21"/>
           <w:rtl w:val="0"/>
         </w:rPr>
         <w:t xml:space="preserve">                                               </w:t>
@@ -161,172 +168,198 @@
         <w:tab/>
         <w:tab/>
         <w:tab/>
-        <w:t xml:space="preserve">          Oct  2024 </w:t>
-      </w:r>
-      <w:r>
-        <w:rPr>
-          <w:rFonts w:ascii="Garamond" w:cs="Garamond" w:eastAsia="Garamond" w:hAnsi="Garamond"/>
+        <w:t xml:space="preserve">                   </w:t>
+      </w:r>
+      <w:r>
+        <w:rPr>
+          <w:rFonts w:ascii="Times New Roman" w:cs="Times New Roman" w:eastAsia="Times New Roman" w:hAnsi="Times New Roman"/>
           <w:i w:val="1"/>
-          <w:sz w:val="22"/>
-          <w:szCs w:val="22"/>
-          <w:rtl w:val="0"/>
-        </w:rPr>
-        <w:t xml:space="preserve">CompTIA A+</w:t>
-      </w:r>
-      <w:r>
-        <w:rPr>
-          <w:rFonts w:ascii="Garamond" w:cs="Garamond" w:eastAsia="Garamond" w:hAnsi="Garamond"/>
+          <w:sz w:val="21"/>
+          <w:szCs w:val="21"/>
+          <w:rtl w:val="0"/>
+        </w:rPr>
+        <w:t xml:space="preserve">October 2024   CompTIA A+</w:t>
+      </w:r>
+      <w:r>
+        <w:rPr>
+          <w:rFonts w:ascii="Times New Roman" w:cs="Times New Roman" w:eastAsia="Times New Roman" w:hAnsi="Times New Roman"/>
           <w:b w:val="1"/>
           <w:i w:val="1"/>
-          <w:sz w:val="22"/>
-          <w:szCs w:val="22"/>
-          <w:rtl w:val="0"/>
-        </w:rPr>
-        <w:tab/>
-      </w:r>
-      <w:r>
-        <w:rPr>
-          <w:rtl w:val="0"/>
-        </w:rPr>
-      </w:r>
-    </w:p>
-    <w:p>
-      <w:pPr>
-        <w:widowControl w:val="0"/>
-        <w:rPr>
-          <w:rFonts w:ascii="Garamond" w:cs="Garamond" w:eastAsia="Garamond" w:hAnsi="Garamond"/>
-          <w:b w:val="1"/>
-          <w:sz w:val="22"/>
-          <w:szCs w:val="22"/>
-        </w:rPr>
-      </w:pPr>
-      <w:r>
-        <w:rPr>
-          <w:rFonts w:ascii="Garamond" w:cs="Garamond" w:eastAsia="Garamond" w:hAnsi="Garamond"/>
-          <w:b w:val="1"/>
-          <w:sz w:val="22"/>
-          <w:szCs w:val="22"/>
-          <w:rtl w:val="0"/>
-        </w:rPr>
-        <w:t xml:space="preserve">Amazon, </w:t>
-      </w:r>
-      <w:r>
-        <w:rPr>
-          <w:rFonts w:ascii="Garamond" w:cs="Garamond" w:eastAsia="Garamond" w:hAnsi="Garamond"/>
-          <w:sz w:val="22"/>
-          <w:szCs w:val="22"/>
-          <w:rtl w:val="0"/>
-        </w:rPr>
-        <w:t xml:space="preserve">Online Course                                                                    </w:t>
-        <w:tab/>
-        <w:tab/>
-        <w:tab/>
-        <w:tab/>
-        <w:tab/>
-        <w:t xml:space="preserve">          Nov 2024 </w:t>
-      </w:r>
-      <w:r>
-        <w:rPr>
-          <w:rFonts w:ascii="Garamond" w:cs="Garamond" w:eastAsia="Garamond" w:hAnsi="Garamond"/>
+          <w:sz w:val="21"/>
+          <w:szCs w:val="21"/>
+          <w:rtl w:val="0"/>
+        </w:rPr>
+        <w:tab/>
+      </w:r>
+      <w:r>
+        <w:rPr>
+          <w:rtl w:val="0"/>
+        </w:rPr>
+      </w:r>
+    </w:p>
+    <w:p>
+      <w:pPr>
+        <w:widowControl w:val="0"/>
+        <w:spacing w:before="20" w:lineRule="auto"/>
+        <w:rPr>
+          <w:rFonts w:ascii="Times New Roman" w:cs="Times New Roman" w:eastAsia="Times New Roman" w:hAnsi="Times New Roman"/>
+          <w:b w:val="1"/>
+          <w:sz w:val="21"/>
+          <w:szCs w:val="21"/>
+        </w:rPr>
+      </w:pPr>
+      <w:r>
+        <w:rPr>
+          <w:rFonts w:ascii="Times New Roman" w:cs="Times New Roman" w:eastAsia="Times New Roman" w:hAnsi="Times New Roman"/>
+          <w:b w:val="1"/>
+          <w:sz w:val="21"/>
+          <w:szCs w:val="21"/>
+          <w:rtl w:val="0"/>
+        </w:rPr>
+        <w:t xml:space="preserve">AWS Training and Certification/Skill Builder</w:t>
+      </w:r>
+      <w:r>
+        <w:rPr>
+          <w:rFonts w:ascii="Times New Roman" w:cs="Times New Roman" w:eastAsia="Times New Roman" w:hAnsi="Times New Roman"/>
+          <w:sz w:val="21"/>
+          <w:szCs w:val="21"/>
+          <w:rtl w:val="0"/>
+        </w:rPr>
+        <w:t xml:space="preserve">                                                                                                      </w:t>
+      </w:r>
+      <w:r>
+        <w:rPr>
+          <w:rFonts w:ascii="Times New Roman" w:cs="Times New Roman" w:eastAsia="Times New Roman" w:hAnsi="Times New Roman"/>
           <w:i w:val="1"/>
-          <w:sz w:val="22"/>
-          <w:szCs w:val="22"/>
+          <w:sz w:val="21"/>
+          <w:szCs w:val="21"/>
+          <w:rtl w:val="0"/>
+        </w:rPr>
+        <w:t xml:space="preserve">November 2024</w:t>
+      </w:r>
+      <w:r>
+        <w:rPr>
+          <w:rFonts w:ascii="Times New Roman" w:cs="Times New Roman" w:eastAsia="Times New Roman" w:hAnsi="Times New Roman"/>
+          <w:sz w:val="21"/>
+          <w:szCs w:val="21"/>
+          <w:rtl w:val="0"/>
+        </w:rPr>
+        <w:t xml:space="preserve"> </w:t>
+      </w:r>
+      <w:r>
+        <w:rPr>
+          <w:rFonts w:ascii="Times New Roman" w:cs="Times New Roman" w:eastAsia="Times New Roman" w:hAnsi="Times New Roman"/>
+          <w:i w:val="1"/>
+          <w:sz w:val="21"/>
+          <w:szCs w:val="21"/>
           <w:rtl w:val="0"/>
         </w:rPr>
         <w:t xml:space="preserve">Certified Cloud Practitioner</w:t>
       </w:r>
       <w:r>
         <w:rPr>
-          <w:rFonts w:ascii="Garamond" w:cs="Garamond" w:eastAsia="Garamond" w:hAnsi="Garamond"/>
+          <w:rFonts w:ascii="Times New Roman" w:cs="Times New Roman" w:eastAsia="Times New Roman" w:hAnsi="Times New Roman"/>
           <w:b w:val="1"/>
           <w:i w:val="1"/>
-          <w:sz w:val="22"/>
-          <w:szCs w:val="22"/>
-          <w:rtl w:val="0"/>
-        </w:rPr>
-        <w:tab/>
-      </w:r>
-      <w:r>
-        <w:rPr>
-          <w:rFonts w:ascii="Garamond" w:cs="Garamond" w:eastAsia="Garamond" w:hAnsi="Garamond"/>
-          <w:b w:val="1"/>
-          <w:sz w:val="22"/>
-          <w:szCs w:val="22"/>
-          <w:rtl w:val="0"/>
-        </w:rPr>
-        <w:tab/>
-        <w:tab/>
-        <w:tab/>
-        <w:tab/>
-        <w:tab/>
-        <w:tab/>
-        <w:tab/>
-        <w:tab/>
-      </w:r>
-    </w:p>
-    <w:p>
-      <w:pPr>
-        <w:widowControl w:val="0"/>
-        <w:rPr>
-          <w:rFonts w:ascii="Garamond" w:cs="Garamond" w:eastAsia="Garamond" w:hAnsi="Garamond"/>
-          <w:sz w:val="22"/>
-          <w:szCs w:val="22"/>
-        </w:rPr>
-      </w:pPr>
-      <w:r>
-        <w:rPr>
-          <w:rFonts w:ascii="Garamond" w:cs="Garamond" w:eastAsia="Garamond" w:hAnsi="Garamond"/>
-          <w:b w:val="1"/>
-          <w:sz w:val="22"/>
-          <w:szCs w:val="22"/>
-          <w:rtl w:val="0"/>
-        </w:rPr>
-        <w:t xml:space="preserve">Amazon, </w:t>
-      </w:r>
-      <w:r>
-        <w:rPr>
-          <w:rFonts w:ascii="Garamond" w:cs="Garamond" w:eastAsia="Garamond" w:hAnsi="Garamond"/>
-          <w:sz w:val="22"/>
-          <w:szCs w:val="22"/>
-          <w:rtl w:val="0"/>
-        </w:rPr>
-        <w:t xml:space="preserve">Online Course                                                                   </w:t>
-        <w:tab/>
-        <w:tab/>
-        <w:tab/>
-        <w:tab/>
-        <w:tab/>
-        <w:t xml:space="preserve">           Jan 2025</w:t>
-      </w:r>
-    </w:p>
-    <w:p>
-      <w:pPr>
-        <w:widowControl w:val="0"/>
-        <w:spacing w:after="120" w:lineRule="auto"/>
-        <w:rPr>
-          <w:rFonts w:ascii="Garamond" w:cs="Garamond" w:eastAsia="Garamond" w:hAnsi="Garamond"/>
-          <w:b w:val="1"/>
-          <w:sz w:val="22"/>
-          <w:szCs w:val="22"/>
-        </w:rPr>
-      </w:pPr>
-      <w:r>
-        <w:rPr>
-          <w:rFonts w:ascii="Garamond" w:cs="Garamond" w:eastAsia="Garamond" w:hAnsi="Garamond"/>
+          <w:sz w:val="21"/>
+          <w:szCs w:val="21"/>
+          <w:rtl w:val="0"/>
+        </w:rPr>
+        <w:tab/>
+      </w:r>
+      <w:r>
+        <w:rPr>
+          <w:rFonts w:ascii="Times New Roman" w:cs="Times New Roman" w:eastAsia="Times New Roman" w:hAnsi="Times New Roman"/>
+          <w:b w:val="1"/>
+          <w:sz w:val="21"/>
+          <w:szCs w:val="21"/>
+          <w:rtl w:val="0"/>
+        </w:rPr>
+        <w:tab/>
+        <w:tab/>
+        <w:tab/>
+        <w:tab/>
+        <w:tab/>
+        <w:tab/>
+        <w:tab/>
+        <w:tab/>
+      </w:r>
+    </w:p>
+    <w:p>
+      <w:pPr>
+        <w:widowControl w:val="0"/>
+        <w:spacing w:before="20" w:lineRule="auto"/>
+        <w:rPr>
+          <w:rFonts w:ascii="Times New Roman" w:cs="Times New Roman" w:eastAsia="Times New Roman" w:hAnsi="Times New Roman"/>
           <w:i w:val="1"/>
-          <w:sz w:val="22"/>
-          <w:szCs w:val="22"/>
+          <w:sz w:val="21"/>
+          <w:szCs w:val="21"/>
+        </w:rPr>
+      </w:pPr>
+      <w:r>
+        <w:rPr>
+          <w:rFonts w:ascii="Times New Roman" w:cs="Times New Roman" w:eastAsia="Times New Roman" w:hAnsi="Times New Roman"/>
+          <w:b w:val="1"/>
+          <w:sz w:val="21"/>
+          <w:szCs w:val="21"/>
+          <w:rtl w:val="0"/>
+        </w:rPr>
+        <w:t xml:space="preserve">AWS Training and Certification/Skill Builder</w:t>
+      </w:r>
+      <w:r>
+        <w:rPr>
+          <w:rFonts w:ascii="Times New Roman" w:cs="Times New Roman" w:eastAsia="Times New Roman" w:hAnsi="Times New Roman"/>
+          <w:sz w:val="21"/>
+          <w:szCs w:val="21"/>
+          <w:rtl w:val="0"/>
+        </w:rPr>
+        <w:t xml:space="preserve">                         </w:t>
+        <w:tab/>
+        <w:tab/>
+        <w:tab/>
+        <w:tab/>
+        <w:tab/>
+        <w:t xml:space="preserve">                   </w:t>
+      </w:r>
+      <w:r>
+        <w:rPr>
+          <w:rFonts w:ascii="Times New Roman" w:cs="Times New Roman" w:eastAsia="Times New Roman" w:hAnsi="Times New Roman"/>
+          <w:i w:val="1"/>
+          <w:sz w:val="21"/>
+          <w:szCs w:val="21"/>
+          <w:rtl w:val="0"/>
+        </w:rPr>
+        <w:t xml:space="preserve">January 2025</w:t>
+      </w:r>
+    </w:p>
+    <w:p>
+      <w:pPr>
+        <w:widowControl w:val="0"/>
+        <w:spacing w:after="0" w:lineRule="auto"/>
+        <w:rPr>
+          <w:rFonts w:ascii="Times New Roman" w:cs="Times New Roman" w:eastAsia="Times New Roman" w:hAnsi="Times New Roman"/>
+          <w:b w:val="1"/>
+          <w:sz w:val="21"/>
+          <w:szCs w:val="21"/>
+        </w:rPr>
+      </w:pPr>
+      <w:r>
+        <w:rPr>
+          <w:rFonts w:ascii="Times New Roman" w:cs="Times New Roman" w:eastAsia="Times New Roman" w:hAnsi="Times New Roman"/>
+          <w:i w:val="1"/>
+          <w:sz w:val="21"/>
+          <w:szCs w:val="21"/>
           <w:rtl w:val="0"/>
         </w:rPr>
         <w:t xml:space="preserve">Certified Developer</w:t>
       </w:r>
       <w:r>
         <w:rPr>
-          <w:rFonts w:ascii="Garamond" w:cs="Garamond" w:eastAsia="Garamond" w:hAnsi="Garamond"/>
+          <w:rFonts w:ascii="Times New Roman" w:cs="Times New Roman" w:eastAsia="Times New Roman" w:hAnsi="Times New Roman"/>
           <w:b w:val="1"/>
           <w:i w:val="1"/>
-          <w:sz w:val="22"/>
-          <w:szCs w:val="22"/>
+          <w:sz w:val="21"/>
+          <w:szCs w:val="21"/>
           <w:rtl w:val="0"/>
         </w:rPr>
         <w:tab/>
@@ -343,122 +376,112 @@
         <w:pBdr>
           <w:bottom w:color="000000" w:space="1" w:sz="6" w:val="single"/>
         </w:pBdr>
-        <w:spacing w:line="252.00000000000003" w:lineRule="auto"/>
-        <w:rPr>
-          <w:rFonts w:ascii="Garamond" w:cs="Garamond" w:eastAsia="Garamond" w:hAnsi="Garamond"/>
-          <w:b w:val="1"/>
-          <w:sz w:val="12"/>
-          <w:szCs w:val="12"/>
+        <w:spacing w:before="60" w:line="252.00000000000003" w:lineRule="auto"/>
+        <w:rPr>
+          <w:rFonts w:ascii="Times New Roman" w:cs="Times New Roman" w:eastAsia="Times New Roman" w:hAnsi="Times New Roman"/>
+          <w:b w:val="1"/>
+          <w:sz w:val="10"/>
+          <w:szCs w:val="10"/>
           <w:u w:val="single"/>
         </w:rPr>
       </w:pPr>
       <w:r>
         <w:rPr>
-          <w:rFonts w:ascii="Garamond" w:cs="Garamond" w:eastAsia="Garamond" w:hAnsi="Garamond"/>
-          <w:b w:val="1"/>
-          <w:rtl w:val="0"/>
-        </w:rPr>
-        <w:t xml:space="preserve">WORK EXPERIENCE</w:t>
-      </w:r>
-      <w:r>
-        <w:rPr>
-          <w:rtl w:val="0"/>
-        </w:rPr>
-      </w:r>
-    </w:p>
-    <w:p>
-      <w:pPr>
-        <w:widowControl w:val="0"/>
-        <w:spacing w:line="252.00000000000003" w:lineRule="auto"/>
-        <w:rPr>
-          <w:rFonts w:ascii="Garamond" w:cs="Garamond" w:eastAsia="Garamond" w:hAnsi="Garamond"/>
-          <w:i w:val="1"/>
+          <w:rFonts w:ascii="Times New Roman" w:cs="Times New Roman" w:eastAsia="Times New Roman" w:hAnsi="Times New Roman"/>
+          <w:b w:val="1"/>
           <w:sz w:val="22"/>
           <w:szCs w:val="22"/>
-        </w:rPr>
-      </w:pPr>
-      <w:r>
-        <w:rPr>
-          <w:rFonts w:ascii="Garamond" w:cs="Garamond" w:eastAsia="Garamond" w:hAnsi="Garamond"/>
-          <w:b w:val="1"/>
-          <w:sz w:val="22"/>
-          <w:szCs w:val="22"/>
-          <w:rtl w:val="0"/>
-        </w:rPr>
-        <w:t xml:space="preserve">IT Services and IT Consulting                                                           </w:t>
-      </w:r>
-      <w:r>
-        <w:rPr>
-          <w:rFonts w:ascii="Garamond" w:cs="Garamond" w:eastAsia="Garamond" w:hAnsi="Garamond"/>
+          <w:rtl w:val="0"/>
+        </w:rPr>
+        <w:t xml:space="preserve">WORK EXPERIENCE</w:t>
+      </w:r>
+      <w:r>
+        <w:rPr>
+          <w:rtl w:val="0"/>
+        </w:rPr>
+      </w:r>
+    </w:p>
+    <w:p>
+      <w:pPr>
+        <w:widowControl w:val="0"/>
+        <w:spacing w:line="252.00000000000003" w:lineRule="auto"/>
+        <w:rPr>
+          <w:rFonts w:ascii="Times New Roman" w:cs="Times New Roman" w:eastAsia="Times New Roman" w:hAnsi="Times New Roman"/>
           <w:i w:val="1"/>
-          <w:sz w:val="22"/>
-          <w:szCs w:val="22"/>
-          <w:rtl w:val="0"/>
-        </w:rPr>
-        <w:t xml:space="preserve">                                           </w:t>
-      </w:r>
-      <w:r>
-        <w:rPr>
-          <w:rFonts w:ascii="Garamond" w:cs="Garamond" w:eastAsia="Garamond" w:hAnsi="Garamond"/>
-          <w:sz w:val="22"/>
-          <w:szCs w:val="22"/>
-          <w:rtl w:val="0"/>
-        </w:rPr>
-        <w:t xml:space="preserve">Washington, D.C. (Remote)</w:t>
-      </w:r>
-      <w:r>
-        <w:rPr>
-          <w:rtl w:val="0"/>
-        </w:rPr>
-      </w:r>
-    </w:p>
-    <w:p>
-      <w:pPr>
-        <w:widowControl w:val="0"/>
-        <w:spacing w:line="252.00000000000003" w:lineRule="auto"/>
-        <w:rPr>
-          <w:rFonts w:ascii="Garamond" w:cs="Garamond" w:eastAsia="Garamond" w:hAnsi="Garamond"/>
-          <w:sz w:val="22"/>
-          <w:szCs w:val="22"/>
-        </w:rPr>
-      </w:pPr>
-      <w:r>
-        <w:rPr>
-          <w:rFonts w:ascii="Garamond" w:cs="Garamond" w:eastAsia="Garamond" w:hAnsi="Garamond"/>
+          <w:sz w:val="21"/>
+          <w:szCs w:val="21"/>
+        </w:rPr>
+      </w:pPr>
+      <w:r>
+        <w:rPr>
+          <w:rFonts w:ascii="Times New Roman" w:cs="Times New Roman" w:eastAsia="Times New Roman" w:hAnsi="Times New Roman"/>
+          <w:b w:val="1"/>
+          <w:sz w:val="21"/>
+          <w:szCs w:val="21"/>
+          <w:rtl w:val="0"/>
+        </w:rPr>
+        <w:t xml:space="preserve">CVS Pharmacy                                                           </w:t>
+      </w:r>
+      <w:r>
+        <w:rPr>
+          <w:rFonts w:ascii="Times New Roman" w:cs="Times New Roman" w:eastAsia="Times New Roman" w:hAnsi="Times New Roman"/>
           <w:i w:val="1"/>
-          <w:sz w:val="22"/>
-          <w:szCs w:val="22"/>
-          <w:rtl w:val="0"/>
-        </w:rPr>
-        <w:t xml:space="preserve">IT Consultant</w:t>
-        <w:tab/>
-        <w:tab/>
-        <w:tab/>
-        <w:tab/>
-        <w:tab/>
-        <w:tab/>
-        <w:tab/>
-        <w:tab/>
-        <w:tab/>
-        <w:t xml:space="preserve">                       </w:t>
-      </w:r>
-      <w:r>
-        <w:rPr>
-          <w:rFonts w:ascii="Garamond" w:cs="Garamond" w:eastAsia="Garamond" w:hAnsi="Garamond"/>
-          <w:sz w:val="22"/>
-          <w:szCs w:val="22"/>
-          <w:rtl w:val="0"/>
-        </w:rPr>
-        <w:t xml:space="preserve">September</w:t>
-      </w:r>
-      <w:r>
-        <w:rPr>
-          <w:rFonts w:ascii="Garamond" w:cs="Garamond" w:eastAsia="Garamond" w:hAnsi="Garamond"/>
-          <w:sz w:val="22"/>
-          <w:szCs w:val="22"/>
-          <w:rtl w:val="0"/>
-        </w:rPr>
-        <w:t xml:space="preserve"> 2022 – Present</w:t>
+          <w:sz w:val="21"/>
+          <w:szCs w:val="21"/>
+          <w:rtl w:val="0"/>
+        </w:rPr>
+        <w:t xml:space="preserve">                                                                                          </w:t>
+      </w:r>
+      <w:r>
+        <w:rPr>
+          <w:rFonts w:ascii="Times New Roman" w:cs="Times New Roman" w:eastAsia="Times New Roman" w:hAnsi="Times New Roman"/>
+          <w:b w:val="1"/>
+          <w:i w:val="1"/>
+          <w:sz w:val="21"/>
+          <w:szCs w:val="21"/>
+          <w:rtl w:val="0"/>
+        </w:rPr>
+        <w:t xml:space="preserve">   </w:t>
+      </w:r>
+      <w:r>
+        <w:rPr>
+          <w:rFonts w:ascii="Times New Roman" w:cs="Times New Roman" w:eastAsia="Times New Roman" w:hAnsi="Times New Roman"/>
+          <w:b w:val="1"/>
+          <w:sz w:val="21"/>
+          <w:szCs w:val="21"/>
+          <w:rtl w:val="0"/>
+        </w:rPr>
+        <w:t xml:space="preserve">Springfield</w:t>
+      </w:r>
+      <w:r>
+        <w:rPr>
+          <w:rFonts w:ascii="Times New Roman" w:cs="Times New Roman" w:eastAsia="Times New Roman" w:hAnsi="Times New Roman"/>
+          <w:b w:val="1"/>
+          <w:sz w:val="21"/>
+          <w:szCs w:val="21"/>
+          <w:rtl w:val="0"/>
+        </w:rPr>
+        <w:t xml:space="preserve">, VA</w:t>
+      </w:r>
+      <w:r>
+        <w:rPr>
+          <w:rFonts w:ascii="Times New Roman" w:cs="Times New Roman" w:eastAsia="Times New Roman" w:hAnsi="Times New Roman"/>
+          <w:i w:val="1"/>
+          <w:sz w:val="21"/>
+          <w:szCs w:val="21"/>
+          <w:rtl w:val="0"/>
+        </w:rPr>
+        <w:t xml:space="preserve"> Shift Supervisor</w:t>
+        <w:tab/>
+        <w:tab/>
+        <w:tab/>
+        <w:tab/>
+        <w:tab/>
+        <w:tab/>
+        <w:tab/>
+        <w:tab/>
+        <w:tab/>
+        <w:t xml:space="preserve">                            February 2024 – Present</w:t>
       </w:r>
     </w:p>
     <w:p>
@@ -471,19 +494,19 @@
         <w:spacing w:line="252.00000000000003" w:lineRule="auto"/>
         <w:ind w:left="360"/>
         <w:rPr>
-          <w:rFonts w:ascii="Garamond" w:cs="Garamond" w:eastAsia="Garamond" w:hAnsi="Garamond"/>
-          <w:sz w:val="22"/>
-          <w:szCs w:val="22"/>
-        </w:rPr>
-      </w:pPr>
-      <w:r>
-        <w:rPr>
-          <w:rFonts w:ascii="Garamond" w:cs="Garamond" w:eastAsia="Garamond" w:hAnsi="Garamond"/>
-          <w:sz w:val="22"/>
-          <w:szCs w:val="22"/>
-          <w:rtl w:val="0"/>
-        </w:rPr>
-        <w:t xml:space="preserve">Full-stack developer specializing in Django, React, and PostgreSQL</w:t>
+          <w:rFonts w:ascii="Times New Roman" w:cs="Times New Roman" w:eastAsia="Times New Roman" w:hAnsi="Times New Roman"/>
+          <w:sz w:val="21"/>
+          <w:szCs w:val="21"/>
+        </w:rPr>
+      </w:pPr>
+      <w:r>
+        <w:rPr>
+          <w:rFonts w:ascii="Times New Roman" w:cs="Times New Roman" w:eastAsia="Times New Roman" w:hAnsi="Times New Roman"/>
+          <w:sz w:val="21"/>
+          <w:szCs w:val="21"/>
+          <w:rtl w:val="0"/>
+        </w:rPr>
+        <w:t xml:space="preserve">Led a team of 10 employees, overseeing daily operations and ensuring effective coordination among staff to optimize workflow and productivity</w:t>
       </w:r>
     </w:p>
     <w:p>
@@ -496,19 +519,19 @@
         <w:spacing w:line="252.00000000000003" w:lineRule="auto"/>
         <w:ind w:left="360"/>
         <w:rPr>
-          <w:rFonts w:ascii="Garamond" w:cs="Garamond" w:eastAsia="Garamond" w:hAnsi="Garamond"/>
-          <w:sz w:val="22"/>
-          <w:szCs w:val="22"/>
-        </w:rPr>
-      </w:pPr>
-      <w:r>
-        <w:rPr>
-          <w:rFonts w:ascii="Garamond" w:cs="Garamond" w:eastAsia="Garamond" w:hAnsi="Garamond"/>
-          <w:sz w:val="22"/>
-          <w:szCs w:val="22"/>
-          <w:rtl w:val="0"/>
-        </w:rPr>
-        <w:t xml:space="preserve">Developed accessible application user interfaces with Google’s Material Design</w:t>
+          <w:rFonts w:ascii="Times New Roman" w:cs="Times New Roman" w:eastAsia="Times New Roman" w:hAnsi="Times New Roman"/>
+          <w:sz w:val="21"/>
+          <w:szCs w:val="21"/>
+        </w:rPr>
+      </w:pPr>
+      <w:r>
+        <w:rPr>
+          <w:rFonts w:ascii="Times New Roman" w:cs="Times New Roman" w:eastAsia="Times New Roman" w:hAnsi="Times New Roman"/>
+          <w:sz w:val="21"/>
+          <w:szCs w:val="21"/>
+          <w:rtl w:val="0"/>
+        </w:rPr>
+        <w:t xml:space="preserve">Completed in-depth operations and management training, acquiring advanced business skills and a deep understanding of CVS’s operational standards and company culture</w:t>
       </w:r>
     </w:p>
     <w:p>
@@ -521,20 +544,67 @@
         <w:spacing w:line="252.00000000000003" w:lineRule="auto"/>
         <w:ind w:left="360"/>
         <w:rPr>
-          <w:rFonts w:ascii="Garamond" w:cs="Garamond" w:eastAsia="Garamond" w:hAnsi="Garamond"/>
-          <w:sz w:val="22"/>
-          <w:szCs w:val="22"/>
-          <w:u w:val="none"/>
-        </w:rPr>
-      </w:pPr>
-      <w:r>
-        <w:rPr>
-          <w:rFonts w:ascii="Garamond" w:cs="Garamond" w:eastAsia="Garamond" w:hAnsi="Garamond"/>
-          <w:sz w:val="22"/>
-          <w:szCs w:val="22"/>
-          <w:rtl w:val="0"/>
-        </w:rPr>
-        <w:t xml:space="preserve">Proficient in cloud services, including AWS EC2, S3, Azure, GCP, and Heroku</w:t>
+          <w:rFonts w:ascii="Times New Roman" w:cs="Times New Roman" w:eastAsia="Times New Roman" w:hAnsi="Times New Roman"/>
+          <w:sz w:val="21"/>
+          <w:szCs w:val="21"/>
+        </w:rPr>
+      </w:pPr>
+      <w:r>
+        <w:rPr>
+          <w:rFonts w:ascii="Times New Roman" w:cs="Times New Roman" w:eastAsia="Times New Roman" w:hAnsi="Times New Roman"/>
+          <w:sz w:val="21"/>
+          <w:szCs w:val="21"/>
+          <w:rtl w:val="0"/>
+        </w:rPr>
+        <w:t xml:space="preserve">Enhanced customer satisfaction by proactively addressing inquiries resulting in a consistently positive shopping experience</w:t>
+      </w:r>
+    </w:p>
+    <w:p>
+      <w:pPr>
+        <w:widowControl w:val="0"/>
+        <w:spacing w:before="20" w:line="252.00000000000003" w:lineRule="auto"/>
+        <w:rPr>
+          <w:rFonts w:ascii="Times New Roman" w:cs="Times New Roman" w:eastAsia="Times New Roman" w:hAnsi="Times New Roman"/>
+          <w:b w:val="1"/>
+          <w:i w:val="1"/>
+          <w:sz w:val="21"/>
+          <w:szCs w:val="21"/>
+        </w:rPr>
+      </w:pPr>
+      <w:r>
+        <w:rPr>
+          <w:rFonts w:ascii="Times New Roman" w:cs="Times New Roman" w:eastAsia="Times New Roman" w:hAnsi="Times New Roman"/>
+          <w:b w:val="1"/>
+          <w:sz w:val="21"/>
+          <w:szCs w:val="21"/>
+          <w:rtl w:val="0"/>
+        </w:rPr>
+        <w:t xml:space="preserve">Accenture Technology Development Program                                                           </w:t>
+      </w:r>
+      <w:r>
+        <w:rPr>
+          <w:rFonts w:ascii="Times New Roman" w:cs="Times New Roman" w:eastAsia="Times New Roman" w:hAnsi="Times New Roman"/>
+          <w:i w:val="1"/>
+          <w:sz w:val="21"/>
+          <w:szCs w:val="21"/>
+          <w:rtl w:val="0"/>
+        </w:rPr>
+        <w:t xml:space="preserve">                      </w:t>
+      </w:r>
+      <w:r>
+        <w:rPr>
+          <w:rFonts w:ascii="Times New Roman" w:cs="Times New Roman" w:eastAsia="Times New Roman" w:hAnsi="Times New Roman"/>
+          <w:b w:val="1"/>
+          <w:sz w:val="21"/>
+          <w:szCs w:val="21"/>
+          <w:rtl w:val="0"/>
+        </w:rPr>
+        <w:t xml:space="preserve">Washington, D.C. (Remote)</w:t>
+      </w:r>
+      <w:r>
+        <w:rPr>
+          <w:rtl w:val="0"/>
+        </w:rPr>
       </w:r>
     </w:p>
     <w:p>
@@ -542,90 +612,30 @@
         <w:widowControl w:val="0"/>
         <w:spacing w:line="252.00000000000003" w:lineRule="auto"/>
         <w:rPr>
-          <w:rFonts w:ascii="Garamond" w:cs="Garamond" w:eastAsia="Garamond" w:hAnsi="Garamond"/>
+          <w:rFonts w:ascii="Times New Roman" w:cs="Times New Roman" w:eastAsia="Times New Roman" w:hAnsi="Times New Roman"/>
           <w:i w:val="1"/>
-          <w:sz w:val="22"/>
-          <w:szCs w:val="22"/>
-        </w:rPr>
-      </w:pPr>
-      <w:r>
-        <w:rPr>
-          <w:rFonts w:ascii="Garamond" w:cs="Garamond" w:eastAsia="Garamond" w:hAnsi="Garamond"/>
-          <w:b w:val="1"/>
-          <w:sz w:val="22"/>
-          <w:szCs w:val="22"/>
-          <w:rtl w:val="0"/>
-        </w:rPr>
-        <w:t xml:space="preserve">Accenture Development Program                                                           </w:t>
-      </w:r>
-      <w:r>
-        <w:rPr>
-          <w:rFonts w:ascii="Garamond" w:cs="Garamond" w:eastAsia="Garamond" w:hAnsi="Garamond"/>
+          <w:sz w:val="21"/>
+          <w:szCs w:val="21"/>
+        </w:rPr>
+      </w:pPr>
+      <w:r>
+        <w:rPr>
+          <w:rFonts w:ascii="Times New Roman" w:cs="Times New Roman" w:eastAsia="Times New Roman" w:hAnsi="Times New Roman"/>
           <w:i w:val="1"/>
-          <w:sz w:val="22"/>
-          <w:szCs w:val="22"/>
-          <w:rtl w:val="0"/>
-        </w:rPr>
-        <w:t xml:space="preserve">                                      </w:t>
-      </w:r>
-      <w:r>
-        <w:rPr>
-          <w:rFonts w:ascii="Garamond" w:cs="Garamond" w:eastAsia="Garamond" w:hAnsi="Garamond"/>
-          <w:sz w:val="22"/>
-          <w:szCs w:val="22"/>
-          <w:rtl w:val="0"/>
-        </w:rPr>
-        <w:t xml:space="preserve">Washington, D.C. (Remote)</w:t>
-      </w:r>
-      <w:r>
-        <w:rPr>
-          <w:rtl w:val="0"/>
-        </w:rPr>
-      </w:r>
-    </w:p>
-    <w:p>
-      <w:pPr>
-        <w:widowControl w:val="0"/>
-        <w:spacing w:line="252.00000000000003" w:lineRule="auto"/>
-        <w:rPr>
-          <w:rFonts w:ascii="Garamond" w:cs="Garamond" w:eastAsia="Garamond" w:hAnsi="Garamond"/>
-          <w:sz w:val="22"/>
-          <w:szCs w:val="22"/>
-        </w:rPr>
-      </w:pPr>
-      <w:r>
-        <w:rPr>
-          <w:rFonts w:ascii="Garamond" w:cs="Garamond" w:eastAsia="Garamond" w:hAnsi="Garamond"/>
-          <w:i w:val="1"/>
-          <w:sz w:val="22"/>
-          <w:szCs w:val="22"/>
-          <w:rtl w:val="0"/>
-        </w:rPr>
-        <w:t xml:space="preserve">Frontend Web Developer</w:t>
-        <w:tab/>
-        <w:tab/>
-        <w:tab/>
-        <w:tab/>
-        <w:tab/>
-        <w:tab/>
-        <w:tab/>
-        <w:tab/>
-        <w:tab/>
-        <w:t xml:space="preserve">          </w:t>
-      </w:r>
-      <w:r>
-        <w:rPr>
-          <w:rFonts w:ascii="Garamond" w:cs="Garamond" w:eastAsia="Garamond" w:hAnsi="Garamond"/>
-          <w:sz w:val="22"/>
-          <w:szCs w:val="22"/>
-          <w:rtl w:val="0"/>
-        </w:rPr>
-        <w:t xml:space="preserve">February 2022 – June 2022</w:t>
-      </w:r>
-      <w:r>
-        <w:rPr>
-          <w:rtl w:val="0"/>
-        </w:rPr>
+          <w:sz w:val="21"/>
+          <w:szCs w:val="21"/>
+          <w:rtl w:val="0"/>
+        </w:rPr>
+        <w:t xml:space="preserve">Participant</w:t>
+        <w:tab/>
+        <w:tab/>
+        <w:tab/>
+        <w:tab/>
+        <w:tab/>
+        <w:tab/>
+        <w:tab/>
+        <w:tab/>
+        <w:t xml:space="preserve">                                     February 2022 – June 2022</w:t>
       </w:r>
     </w:p>
     <w:p>
@@ -638,16 +648,16 @@
         <w:spacing w:line="252.00000000000003" w:lineRule="auto"/>
         <w:ind w:left="360"/>
         <w:rPr>
-          <w:rFonts w:ascii="Garamond" w:cs="Garamond" w:eastAsia="Garamond" w:hAnsi="Garamond"/>
-          <w:sz w:val="22"/>
-          <w:szCs w:val="22"/>
-        </w:rPr>
-      </w:pPr>
-      <w:r>
-        <w:rPr>
-          <w:rFonts w:ascii="Garamond" w:cs="Garamond" w:eastAsia="Garamond" w:hAnsi="Garamond"/>
-          <w:sz w:val="22"/>
-          <w:szCs w:val="22"/>
+          <w:rFonts w:ascii="Times New Roman" w:cs="Times New Roman" w:eastAsia="Times New Roman" w:hAnsi="Times New Roman"/>
+          <w:sz w:val="21"/>
+          <w:szCs w:val="21"/>
+        </w:rPr>
+      </w:pPr>
+      <w:r>
+        <w:rPr>
+          <w:rFonts w:ascii="Times New Roman" w:cs="Times New Roman" w:eastAsia="Times New Roman" w:hAnsi="Times New Roman"/>
+          <w:sz w:val="21"/>
+          <w:szCs w:val="21"/>
           <w:rtl w:val="0"/>
         </w:rPr>
         <w:t xml:space="preserve">Developed 4 responsive websites using semantic HTML, CSS, and Vanilla JavaScript, achieving 100% compliance with W3 standards and a 90% user satisfaction rate for UI/UX</w:t>
@@ -663,16 +673,16 @@
         <w:spacing w:line="252.00000000000003" w:lineRule="auto"/>
         <w:ind w:left="360"/>
         <w:rPr>
-          <w:rFonts w:ascii="Garamond" w:cs="Garamond" w:eastAsia="Garamond" w:hAnsi="Garamond"/>
-          <w:sz w:val="22"/>
-          <w:szCs w:val="22"/>
-        </w:rPr>
-      </w:pPr>
-      <w:r>
-        <w:rPr>
-          <w:rFonts w:ascii="Garamond" w:cs="Garamond" w:eastAsia="Garamond" w:hAnsi="Garamond"/>
-          <w:sz w:val="22"/>
-          <w:szCs w:val="22"/>
+          <w:rFonts w:ascii="Times New Roman" w:cs="Times New Roman" w:eastAsia="Times New Roman" w:hAnsi="Times New Roman"/>
+          <w:sz w:val="21"/>
+          <w:szCs w:val="21"/>
+        </w:rPr>
+      </w:pPr>
+      <w:r>
+        <w:rPr>
+          <w:rFonts w:ascii="Times New Roman" w:cs="Times New Roman" w:eastAsia="Times New Roman" w:hAnsi="Times New Roman"/>
+          <w:sz w:val="21"/>
+          <w:szCs w:val="21"/>
           <w:rtl w:val="0"/>
         </w:rPr>
         <w:t xml:space="preserve">Created a full CRUD CLI customer order system in Python and SQL that efficiently handled 50+ daily transactions</w:t>
@@ -686,82 +696,56 @@
     <w:p>
       <w:pPr>
         <w:widowControl w:val="0"/>
+        <w:spacing w:before="20" w:line="252.00000000000003" w:lineRule="auto"/>
+        <w:rPr>
+          <w:rFonts w:ascii="Times New Roman" w:cs="Times New Roman" w:eastAsia="Times New Roman" w:hAnsi="Times New Roman"/>
+          <w:b w:val="1"/>
+          <w:sz w:val="21"/>
+          <w:szCs w:val="21"/>
+        </w:rPr>
+      </w:pPr>
+      <w:r>
+        <w:rPr>
+          <w:rFonts w:ascii="Times New Roman" w:cs="Times New Roman" w:eastAsia="Times New Roman" w:hAnsi="Times New Roman"/>
+          <w:b w:val="1"/>
+          <w:sz w:val="21"/>
+          <w:szCs w:val="21"/>
+          <w:rtl w:val="0"/>
+        </w:rPr>
+        <w:t xml:space="preserve">Hack the Hood Tech Foundations </w:t>
+        <w:tab/>
+        <w:tab/>
+        <w:tab/>
+        <w:t xml:space="preserve">                                                                          Austin, TX (Remote)</w:t>
+      </w:r>
+    </w:p>
+    <w:p>
+      <w:pPr>
+        <w:widowControl w:val="0"/>
         <w:spacing w:line="252.00000000000003" w:lineRule="auto"/>
         <w:rPr>
-          <w:rFonts w:ascii="Garamond" w:cs="Garamond" w:eastAsia="Garamond" w:hAnsi="Garamond"/>
-          <w:sz w:val="22"/>
-          <w:szCs w:val="22"/>
-        </w:rPr>
-      </w:pPr>
-      <w:r>
-        <w:rPr>
-          <w:rFonts w:ascii="Garamond" w:cs="Garamond" w:eastAsia="Garamond" w:hAnsi="Garamond"/>
-          <w:b w:val="1"/>
-          <w:sz w:val="22"/>
-          <w:szCs w:val="22"/>
-          <w:rtl w:val="0"/>
-        </w:rPr>
-        <w:t xml:space="preserve">Hack the Hood Tech Foundations, </w:t>
-        <w:tab/>
-        <w:tab/>
-        <w:tab/>
-        <w:t xml:space="preserve">                                                                        </w:t>
-      </w:r>
-      <w:r>
-        <w:rPr>
-          <w:rFonts w:ascii="Garamond" w:cs="Garamond" w:eastAsia="Garamond" w:hAnsi="Garamond"/>
-          <w:sz w:val="22"/>
-          <w:szCs w:val="22"/>
-          <w:rtl w:val="0"/>
-        </w:rPr>
-        <w:t xml:space="preserve">Austin, TX (Remote)</w:t>
-      </w:r>
-    </w:p>
-    <w:p>
-      <w:pPr>
-        <w:widowControl w:val="0"/>
-        <w:spacing w:line="252.00000000000003" w:lineRule="auto"/>
-        <w:rPr>
-          <w:rFonts w:ascii="Garamond" w:cs="Garamond" w:eastAsia="Garamond" w:hAnsi="Garamond"/>
-          <w:sz w:val="22"/>
-          <w:szCs w:val="22"/>
-        </w:rPr>
-      </w:pPr>
-      <w:r>
-        <w:rPr>
-          <w:rFonts w:ascii="Garamond" w:cs="Garamond" w:eastAsia="Garamond" w:hAnsi="Garamond"/>
+          <w:rFonts w:ascii="Times New Roman" w:cs="Times New Roman" w:eastAsia="Times New Roman" w:hAnsi="Times New Roman"/>
+          <w:sz w:val="21"/>
+          <w:szCs w:val="21"/>
+        </w:rPr>
+      </w:pPr>
+      <w:r>
+        <w:rPr>
+          <w:rFonts w:ascii="Times New Roman" w:cs="Times New Roman" w:eastAsia="Times New Roman" w:hAnsi="Times New Roman"/>
           <w:i w:val="1"/>
-          <w:sz w:val="22"/>
-          <w:szCs w:val="22"/>
-          <w:rtl w:val="0"/>
-        </w:rPr>
-        <w:t xml:space="preserve">System Administrator</w:t>
-        <w:tab/>
-        <w:tab/>
-        <w:tab/>
-        <w:tab/>
-        <w:tab/>
-        <w:tab/>
-        <w:tab/>
-        <w:t xml:space="preserve">                        </w:t>
-      </w:r>
-      <w:r>
-        <w:rPr>
-          <w:rFonts w:ascii="Garamond" w:cs="Garamond" w:eastAsia="Garamond" w:hAnsi="Garamond"/>
-          <w:sz w:val="22"/>
-          <w:szCs w:val="22"/>
-          <w:rtl w:val="0"/>
-        </w:rPr>
-        <w:t xml:space="preserve">September 2022 – December 2022</w:t>
-      </w:r>
-      <w:r>
-        <w:rPr>
-          <w:rFonts w:ascii="Garamond" w:cs="Garamond" w:eastAsia="Garamond" w:hAnsi="Garamond"/>
-          <w:i w:val="1"/>
-          <w:sz w:val="22"/>
-          <w:szCs w:val="22"/>
-          <w:rtl w:val="0"/>
-        </w:rPr>
+          <w:sz w:val="21"/>
+          <w:szCs w:val="21"/>
+          <w:rtl w:val="0"/>
+        </w:rPr>
+        <w:t xml:space="preserve">Participant</w:t>
+        <w:tab/>
+        <w:tab/>
+        <w:tab/>
+        <w:tab/>
+        <w:tab/>
+        <w:tab/>
+        <w:tab/>
+        <w:t xml:space="preserve">                                        September 2022 – December 2022</w:t>
         <w:tab/>
       </w:r>
       <w:r>
@@ -781,16 +765,16 @@
         <w:spacing w:after="0" w:lineRule="auto"/>
         <w:ind w:left="360" w:right="567"/>
         <w:rPr>
-          <w:rFonts w:ascii="Garamond" w:cs="Garamond" w:eastAsia="Garamond" w:hAnsi="Garamond"/>
-          <w:sz w:val="22"/>
-          <w:szCs w:val="22"/>
-        </w:rPr>
-      </w:pPr>
-      <w:r>
-        <w:rPr>
-          <w:rFonts w:ascii="Garamond" w:cs="Garamond" w:eastAsia="Garamond" w:hAnsi="Garamond"/>
-          <w:sz w:val="22"/>
-          <w:szCs w:val="22"/>
+          <w:rFonts w:ascii="Times New Roman" w:cs="Times New Roman" w:eastAsia="Times New Roman" w:hAnsi="Times New Roman"/>
+          <w:sz w:val="21"/>
+          <w:szCs w:val="21"/>
+        </w:rPr>
+      </w:pPr>
+      <w:r>
+        <w:rPr>
+          <w:rFonts w:ascii="Times New Roman" w:cs="Times New Roman" w:eastAsia="Times New Roman" w:hAnsi="Times New Roman"/>
+          <w:sz w:val="21"/>
+          <w:szCs w:val="21"/>
           <w:rtl w:val="0"/>
         </w:rPr>
         <w:t xml:space="preserve">Completed 40+ hours of specialized training in web design, UX, and the software development life cycle</w:t>
@@ -807,16 +791,16 @@
         <w:spacing w:after="0" w:lineRule="auto"/>
         <w:ind w:left="360" w:right="567"/>
         <w:rPr>
-          <w:rFonts w:ascii="Garamond" w:cs="Garamond" w:eastAsia="Garamond" w:hAnsi="Garamond"/>
-          <w:sz w:val="22"/>
-          <w:szCs w:val="22"/>
-        </w:rPr>
-      </w:pPr>
-      <w:r>
-        <w:rPr>
-          <w:rFonts w:ascii="Garamond" w:cs="Garamond" w:eastAsia="Garamond" w:hAnsi="Garamond"/>
-          <w:sz w:val="22"/>
-          <w:szCs w:val="22"/>
+          <w:rFonts w:ascii="Times New Roman" w:cs="Times New Roman" w:eastAsia="Times New Roman" w:hAnsi="Times New Roman"/>
+          <w:sz w:val="21"/>
+          <w:szCs w:val="21"/>
+        </w:rPr>
+      </w:pPr>
+      <w:r>
+        <w:rPr>
+          <w:rFonts w:ascii="Times New Roman" w:cs="Times New Roman" w:eastAsia="Times New Roman" w:hAnsi="Times New Roman"/>
+          <w:sz w:val="21"/>
+          <w:szCs w:val="21"/>
           <w:rtl w:val="0"/>
         </w:rPr>
         <w:t xml:space="preserve">Developed foundational knowledge of Unix/Linux operating systems with an emphasis on administration</w:t>
@@ -833,19 +817,19 @@
         <w:spacing w:after="0" w:lineRule="auto"/>
         <w:ind w:left="360" w:right="567"/>
         <w:rPr>
-          <w:rFonts w:ascii="Garamond" w:cs="Garamond" w:eastAsia="Garamond" w:hAnsi="Garamond"/>
-          <w:sz w:val="22"/>
-          <w:szCs w:val="22"/>
-        </w:rPr>
-      </w:pPr>
-      <w:r>
-        <w:rPr>
-          <w:rFonts w:ascii="Garamond" w:cs="Garamond" w:eastAsia="Garamond" w:hAnsi="Garamond"/>
-          <w:sz w:val="22"/>
-          <w:szCs w:val="22"/>
-          <w:rtl w:val="0"/>
-        </w:rPr>
-        <w:t xml:space="preserve">Utilize Git and GitHub version control systems in order to streamline team workflows</w:t>
+          <w:rFonts w:ascii="Times New Roman" w:cs="Times New Roman" w:eastAsia="Times New Roman" w:hAnsi="Times New Roman"/>
+          <w:sz w:val="21"/>
+          <w:szCs w:val="21"/>
+        </w:rPr>
+      </w:pPr>
+      <w:r>
+        <w:rPr>
+          <w:rFonts w:ascii="Times New Roman" w:cs="Times New Roman" w:eastAsia="Times New Roman" w:hAnsi="Times New Roman"/>
+          <w:sz w:val="21"/>
+          <w:szCs w:val="21"/>
+          <w:rtl w:val="0"/>
+        </w:rPr>
+        <w:t xml:space="preserve">Utilized Git and GitHub version control systems in order to streamline team workflows</w:t>
       </w:r>
     </w:p>
     <w:p>
@@ -859,37 +843,19 @@
         <w:spacing w:after="0" w:lineRule="auto"/>
         <w:ind w:left="360" w:right="567"/>
         <w:rPr>
-          <w:rFonts w:ascii="Garamond" w:cs="Garamond" w:eastAsia="Garamond" w:hAnsi="Garamond"/>
-          <w:sz w:val="22"/>
-          <w:szCs w:val="22"/>
-        </w:rPr>
-      </w:pPr>
-      <w:r>
-        <w:rPr>
-          <w:rFonts w:ascii="Garamond" w:cs="Garamond" w:eastAsia="Garamond" w:hAnsi="Garamond"/>
-          <w:sz w:val="22"/>
-          <w:szCs w:val="22"/>
+          <w:rFonts w:ascii="Times New Roman" w:cs="Times New Roman" w:eastAsia="Times New Roman" w:hAnsi="Times New Roman"/>
+          <w:sz w:val="21"/>
+          <w:szCs w:val="21"/>
+        </w:rPr>
+      </w:pPr>
+      <w:r>
+        <w:rPr>
+          <w:rFonts w:ascii="Times New Roman" w:cs="Times New Roman" w:eastAsia="Times New Roman" w:hAnsi="Times New Roman"/>
+          <w:sz w:val="21"/>
+          <w:szCs w:val="21"/>
           <w:rtl w:val="0"/>
         </w:rPr>
         <w:t xml:space="preserve">Automated routine tasks using Bash and Shell scripting</w:t>
-      </w:r>
-    </w:p>
-    <w:p>
-      <w:pPr>
-        <w:keepLines w:val="0"/>
-        <w:widowControl w:val="0"/>
-        <w:spacing w:after="0" w:lineRule="auto"/>
-        <w:ind w:left="360" w:right="567" w:firstLine="0"/>
-        <w:rPr>
-          <w:rFonts w:ascii="Garamond" w:cs="Garamond" w:eastAsia="Garamond" w:hAnsi="Garamond"/>
-          <w:sz w:val="22"/>
-          <w:szCs w:val="22"/>
-        </w:rPr>
-      </w:pPr>
-      <w:r>
-        <w:rPr>
-          <w:rtl w:val="0"/>
-        </w:rPr>
       </w:r>
     </w:p>
     <w:p>
@@ -898,66 +864,116 @@
         <w:pBdr>
           <w:bottom w:color="000000" w:space="1" w:sz="6" w:val="single"/>
         </w:pBdr>
-        <w:spacing w:line="252.00000000000003" w:lineRule="auto"/>
-        <w:rPr>
-          <w:rFonts w:ascii="Garamond" w:cs="Garamond" w:eastAsia="Garamond" w:hAnsi="Garamond"/>
+        <w:spacing w:before="60" w:line="252.00000000000003" w:lineRule="auto"/>
+        <w:rPr>
+          <w:rFonts w:ascii="Times New Roman" w:cs="Times New Roman" w:eastAsia="Times New Roman" w:hAnsi="Times New Roman"/>
+          <w:b w:val="1"/>
+          <w:sz w:val="20"/>
+          <w:szCs w:val="20"/>
+        </w:rPr>
+      </w:pPr>
+      <w:r>
+        <w:rPr>
+          <w:rFonts w:ascii="Times New Roman" w:cs="Times New Roman" w:eastAsia="Times New Roman" w:hAnsi="Times New Roman"/>
           <w:b w:val="1"/>
           <w:sz w:val="22"/>
           <w:szCs w:val="22"/>
-        </w:rPr>
-      </w:pPr>
-      <w:r>
-        <w:rPr>
-          <w:rFonts w:ascii="Garamond" w:cs="Garamond" w:eastAsia="Garamond" w:hAnsi="Garamond"/>
-          <w:b w:val="1"/>
           <w:rtl w:val="0"/>
         </w:rPr>
         <w:t xml:space="preserve">PROJECTS</w:t>
       </w:r>
       <w:r>
         <w:rPr>
-          <w:rFonts w:ascii="Garamond" w:cs="Garamond" w:eastAsia="Garamond" w:hAnsi="Garamond"/>
-          <w:b w:val="1"/>
-          <w:sz w:val="12"/>
-          <w:szCs w:val="12"/>
-          <w:rtl w:val="0"/>
-        </w:rPr>
-        <w:tab/>
-      </w:r>
-      <w:r>
-        <w:rPr>
-          <w:rtl w:val="0"/>
-        </w:rPr>
-      </w:r>
-    </w:p>
-    <w:p>
-      <w:pPr>
-        <w:widowControl w:val="0"/>
-        <w:spacing w:before="200" w:line="252.00000000000003" w:lineRule="auto"/>
-        <w:rPr>
-          <w:rFonts w:ascii="Garamond" w:cs="Garamond" w:eastAsia="Garamond" w:hAnsi="Garamond"/>
-          <w:sz w:val="22"/>
-          <w:szCs w:val="22"/>
-        </w:rPr>
-      </w:pPr>
-      <w:r>
-        <w:rPr>
-          <w:rFonts w:ascii="Garamond" w:cs="Garamond" w:eastAsia="Garamond" w:hAnsi="Garamond"/>
-          <w:b w:val="1"/>
-          <w:sz w:val="22"/>
-          <w:szCs w:val="22"/>
-          <w:rtl w:val="0"/>
-        </w:rPr>
-        <w:t xml:space="preserve">OuiParle Technology Lead                                                                                                                         </w:t>
-      </w:r>
-      <w:r>
-        <w:rPr>
-          <w:rFonts w:ascii="Garamond" w:cs="Garamond" w:eastAsia="Garamond" w:hAnsi="Garamond"/>
-          <w:sz w:val="22"/>
-          <w:szCs w:val="22"/>
-          <w:rtl w:val="0"/>
-        </w:rPr>
-        <w:t xml:space="preserve">Aug 2024 - Present</w:t>
+          <w:rtl w:val="0"/>
+        </w:rPr>
+      </w:r>
+    </w:p>
+    <w:p>
+      <w:pPr>
+        <w:widowControl w:val="0"/>
+        <w:spacing w:line="252.00000000000003" w:lineRule="auto"/>
+        <w:rPr>
+          <w:rFonts w:ascii="Times New Roman" w:cs="Times New Roman" w:eastAsia="Times New Roman" w:hAnsi="Times New Roman"/>
+          <w:i w:val="1"/>
+          <w:sz w:val="21"/>
+          <w:szCs w:val="21"/>
+        </w:rPr>
+      </w:pPr>
+      <w:r>
+        <w:rPr>
+          <w:rFonts w:ascii="Times New Roman" w:cs="Times New Roman" w:eastAsia="Times New Roman" w:hAnsi="Times New Roman"/>
+          <w:b w:val="1"/>
+          <w:sz w:val="21"/>
+          <w:szCs w:val="21"/>
+          <w:rtl w:val="0"/>
+        </w:rPr>
+        <w:t xml:space="preserve">OuiParle Language Learning </w:t>
+      </w:r>
+      <w:r>
+        <w:rPr>
+          <w:rFonts w:ascii="Times New Roman" w:cs="Times New Roman" w:eastAsia="Times New Roman" w:hAnsi="Times New Roman"/>
+          <w:sz w:val="21"/>
+          <w:szCs w:val="21"/>
+          <w:rtl w:val="0"/>
+        </w:rPr>
+        <w:t xml:space="preserve"> </w:t>
+      </w:r>
+      <w:r>
+        <w:rPr>
+          <w:rFonts w:ascii="Times New Roman" w:cs="Times New Roman" w:eastAsia="Times New Roman" w:hAnsi="Times New Roman"/>
+          <w:b w:val="1"/>
+          <w:sz w:val="21"/>
+          <w:szCs w:val="21"/>
+          <w:rtl w:val="0"/>
+        </w:rPr>
+        <w:t xml:space="preserve">                                                                                  </w:t>
+      </w:r>
+      <w:r>
+        <w:rPr>
+          <w:rFonts w:ascii="Times New Roman" w:cs="Times New Roman" w:eastAsia="Times New Roman" w:hAnsi="Times New Roman"/>
+          <w:i w:val="1"/>
+          <w:sz w:val="21"/>
+          <w:szCs w:val="21"/>
+          <w:rtl w:val="0"/>
+        </w:rPr>
+        <w:t xml:space="preserve">                                   August 2024 – Present</w:t>
+      </w:r>
+    </w:p>
+    <w:p>
+      <w:pPr>
+        <w:widowControl w:val="0"/>
+        <w:spacing w:line="252.00000000000003" w:lineRule="auto"/>
+        <w:rPr>
+          <w:rFonts w:ascii="Times New Roman" w:cs="Times New Roman" w:eastAsia="Times New Roman" w:hAnsi="Times New Roman"/>
+          <w:b w:val="1"/>
+          <w:sz w:val="21"/>
+          <w:szCs w:val="21"/>
+        </w:rPr>
+      </w:pPr>
+      <w:r>
+        <w:rPr>
+          <w:rFonts w:ascii="Times New Roman" w:cs="Times New Roman" w:eastAsia="Times New Roman" w:hAnsi="Times New Roman"/>
+          <w:i w:val="1"/>
+          <w:sz w:val="21"/>
+          <w:szCs w:val="21"/>
+          <w:rtl w:val="0"/>
+        </w:rPr>
+        <w:t xml:space="preserve">Lead Developer</w:t>
+        <w:tab/>
+        <w:tab/>
+        <w:tab/>
+        <w:tab/>
+        <w:tab/>
+        <w:tab/>
+        <w:tab/>
+        <w:tab/>
+        <w:tab/>
+        <w:t xml:space="preserve">          </w:t>
+      </w:r>
+      <w:r>
+        <w:rPr>
+          <w:rtl w:val="0"/>
+        </w:rPr>
       </w:r>
     </w:p>
     <w:p>
@@ -970,19 +986,19 @@
         <w:spacing w:line="252.00000000000003" w:lineRule="auto"/>
         <w:ind w:left="360"/>
         <w:rPr>
-          <w:rFonts w:ascii="Garamond" w:cs="Garamond" w:eastAsia="Garamond" w:hAnsi="Garamond"/>
-          <w:sz w:val="22"/>
-          <w:szCs w:val="22"/>
-        </w:rPr>
-      </w:pPr>
-      <w:r>
-        <w:rPr>
-          <w:rFonts w:ascii="Garamond" w:cs="Garamond" w:eastAsia="Garamond" w:hAnsi="Garamond"/>
-          <w:sz w:val="22"/>
-          <w:szCs w:val="22"/>
-          <w:rtl w:val="0"/>
-        </w:rPr>
-        <w:t xml:space="preserve">Spearheaded technology strategy and development for a language-learning app using Django Rest Framework and React Native.</w:t>
+          <w:rFonts w:ascii="Times New Roman" w:cs="Times New Roman" w:eastAsia="Times New Roman" w:hAnsi="Times New Roman"/>
+          <w:sz w:val="21"/>
+          <w:szCs w:val="21"/>
+        </w:rPr>
+      </w:pPr>
+      <w:r>
+        <w:rPr>
+          <w:rFonts w:ascii="Times New Roman" w:cs="Times New Roman" w:eastAsia="Times New Roman" w:hAnsi="Times New Roman"/>
+          <w:sz w:val="21"/>
+          <w:szCs w:val="21"/>
+          <w:rtl w:val="0"/>
+        </w:rPr>
+        <w:t xml:space="preserve">Led technology strategy and development for a language-learning app using Django Rest Framework and React Native</w:t>
       </w:r>
     </w:p>
     <w:p>
@@ -995,19 +1011,19 @@
         <w:spacing w:line="252.00000000000003" w:lineRule="auto"/>
         <w:ind w:left="360"/>
         <w:rPr>
-          <w:rFonts w:ascii="Garamond" w:cs="Garamond" w:eastAsia="Garamond" w:hAnsi="Garamond"/>
-          <w:sz w:val="22"/>
-          <w:szCs w:val="22"/>
-        </w:rPr>
-      </w:pPr>
-      <w:r>
-        <w:rPr>
-          <w:rFonts w:ascii="Garamond" w:cs="Garamond" w:eastAsia="Garamond" w:hAnsi="Garamond"/>
-          <w:sz w:val="22"/>
-          <w:szCs w:val="22"/>
-          <w:rtl w:val="0"/>
-        </w:rPr>
-        <w:t xml:space="preserve">Led a cross-functional team (designer, marketer, and executive) via Jira to deploy the app with 99.9% uptime and scalable infrastructure.</w:t>
+          <w:rFonts w:ascii="Times New Roman" w:cs="Times New Roman" w:eastAsia="Times New Roman" w:hAnsi="Times New Roman"/>
+          <w:sz w:val="21"/>
+          <w:szCs w:val="21"/>
+        </w:rPr>
+      </w:pPr>
+      <w:r>
+        <w:rPr>
+          <w:rFonts w:ascii="Times New Roman" w:cs="Times New Roman" w:eastAsia="Times New Roman" w:hAnsi="Times New Roman"/>
+          <w:sz w:val="21"/>
+          <w:szCs w:val="21"/>
+          <w:rtl w:val="0"/>
+        </w:rPr>
+        <w:t xml:space="preserve">Managed a cross-functional team of designers, marketers, and executives using Jira to successfully deploy the app, ensuring optimal uptime and a fully scalable infrastructure</w:t>
       </w:r>
     </w:p>
     <w:p>
@@ -1020,59 +1036,255 @@
         <w:spacing w:line="252.00000000000003" w:lineRule="auto"/>
         <w:ind w:left="360"/>
         <w:rPr>
-          <w:rFonts w:ascii="Garamond" w:cs="Garamond" w:eastAsia="Garamond" w:hAnsi="Garamond"/>
-          <w:sz w:val="22"/>
-          <w:szCs w:val="22"/>
-        </w:rPr>
-      </w:pPr>
-      <w:r>
-        <w:rPr>
-          <w:rFonts w:ascii="Garamond" w:cs="Garamond" w:eastAsia="Garamond" w:hAnsi="Garamond"/>
-          <w:sz w:val="22"/>
-          <w:szCs w:val="22"/>
-          <w:rtl w:val="0"/>
-        </w:rPr>
-        <w:t xml:space="preserve">Ensured secure data management, complying with GDPR/CCPA via AWS solutions, reducing security risks by 30%.</w:t>
-      </w:r>
-    </w:p>
-    <w:p>
-      <w:pPr>
-        <w:widowControl w:val="0"/>
-        <w:spacing w:before="200" w:line="240" w:lineRule="auto"/>
-        <w:rPr>
-          <w:rFonts w:ascii="Garamond" w:cs="Garamond" w:eastAsia="Garamond" w:hAnsi="Garamond"/>
-          <w:sz w:val="22"/>
-          <w:szCs w:val="22"/>
-        </w:rPr>
-      </w:pPr>
-      <w:r>
-        <w:rPr>
-          <w:rFonts w:ascii="Garamond" w:cs="Garamond" w:eastAsia="Garamond" w:hAnsi="Garamond"/>
-          <w:b w:val="1"/>
-          <w:sz w:val="22"/>
-          <w:szCs w:val="22"/>
+          <w:rFonts w:ascii="Times New Roman" w:cs="Times New Roman" w:eastAsia="Times New Roman" w:hAnsi="Times New Roman"/>
+          <w:sz w:val="21"/>
+          <w:szCs w:val="21"/>
+        </w:rPr>
+      </w:pPr>
+      <w:r>
+        <w:rPr>
+          <w:rFonts w:ascii="Times New Roman" w:cs="Times New Roman" w:eastAsia="Times New Roman" w:hAnsi="Times New Roman"/>
+          <w:sz w:val="21"/>
+          <w:szCs w:val="21"/>
+          <w:rtl w:val="0"/>
+        </w:rPr>
+        <w:t xml:space="preserve">Ensured secure data management, complying with GDPR/CCPA via AWS solutions to reduce security risks</w:t>
+      </w:r>
+      <w:r>
+        <w:rPr>
+          <w:rtl w:val="0"/>
+        </w:rPr>
+      </w:r>
+    </w:p>
+    <w:p>
+      <w:pPr>
+        <w:widowControl w:val="0"/>
+        <w:spacing w:before="20" w:line="252.00000000000003" w:lineRule="auto"/>
+        <w:rPr>
+          <w:rFonts w:ascii="Times New Roman" w:cs="Times New Roman" w:eastAsia="Times New Roman" w:hAnsi="Times New Roman"/>
+          <w:i w:val="1"/>
+          <w:sz w:val="21"/>
+          <w:szCs w:val="21"/>
+        </w:rPr>
+      </w:pPr>
+      <w:r>
+        <w:rPr>
+          <w:rFonts w:ascii="Times New Roman" w:cs="Times New Roman" w:eastAsia="Times New Roman" w:hAnsi="Times New Roman"/>
+          <w:b w:val="1"/>
+          <w:sz w:val="21"/>
+          <w:szCs w:val="21"/>
+          <w:rtl w:val="0"/>
+        </w:rPr>
+        <w:t xml:space="preserve">IT Services and IT Consulting                                                           </w:t>
+      </w:r>
+      <w:r>
+        <w:rPr>
+          <w:rFonts w:ascii="Times New Roman" w:cs="Times New Roman" w:eastAsia="Times New Roman" w:hAnsi="Times New Roman"/>
+          <w:i w:val="1"/>
+          <w:sz w:val="21"/>
+          <w:szCs w:val="21"/>
+          <w:rtl w:val="0"/>
+        </w:rPr>
+        <w:t xml:space="preserve">                                            </w:t>
+      </w:r>
+      <w:r>
+        <w:rPr>
+          <w:rFonts w:ascii="Times New Roman" w:cs="Times New Roman" w:eastAsia="Times New Roman" w:hAnsi="Times New Roman"/>
+          <w:sz w:val="21"/>
+          <w:szCs w:val="21"/>
+          <w:rtl w:val="0"/>
+        </w:rPr>
+        <w:t xml:space="preserve">                     </w:t>
+      </w:r>
+      <w:r>
+        <w:rPr>
+          <w:rFonts w:ascii="Times New Roman" w:cs="Times New Roman" w:eastAsia="Times New Roman" w:hAnsi="Times New Roman"/>
+          <w:i w:val="1"/>
+          <w:sz w:val="21"/>
+          <w:szCs w:val="21"/>
+          <w:rtl w:val="0"/>
+        </w:rPr>
+        <w:t xml:space="preserve">      2022 – Present</w:t>
+      </w:r>
+    </w:p>
+    <w:p>
+      <w:pPr>
+        <w:widowControl w:val="0"/>
+        <w:spacing w:line="252.00000000000003" w:lineRule="auto"/>
+        <w:rPr>
+          <w:rFonts w:ascii="Times New Roman" w:cs="Times New Roman" w:eastAsia="Times New Roman" w:hAnsi="Times New Roman"/>
+          <w:sz w:val="21"/>
+          <w:szCs w:val="21"/>
+        </w:rPr>
+      </w:pPr>
+      <w:r>
+        <w:rPr>
+          <w:rFonts w:ascii="Times New Roman" w:cs="Times New Roman" w:eastAsia="Times New Roman" w:hAnsi="Times New Roman"/>
+          <w:i w:val="1"/>
+          <w:sz w:val="21"/>
+          <w:szCs w:val="21"/>
+          <w:rtl w:val="0"/>
+        </w:rPr>
+        <w:t xml:space="preserve">Freelance IT Specialist</w:t>
+      </w:r>
+      <w:r>
+        <w:rPr>
+          <w:rtl w:val="0"/>
+        </w:rPr>
+      </w:r>
+    </w:p>
+    <w:p>
+      <w:pPr>
+        <w:widowControl w:val="0"/>
+        <w:numPr>
+          <w:ilvl w:val="0"/>
+          <w:numId w:val="1"/>
+        </w:numPr>
+        <w:spacing w:line="252.00000000000003" w:lineRule="auto"/>
+        <w:ind w:left="360"/>
+        <w:rPr>
+          <w:rFonts w:ascii="Times New Roman" w:cs="Times New Roman" w:eastAsia="Times New Roman" w:hAnsi="Times New Roman"/>
+          <w:sz w:val="21"/>
+          <w:szCs w:val="21"/>
+        </w:rPr>
+      </w:pPr>
+      <w:r>
+        <w:rPr>
+          <w:rFonts w:ascii="Times New Roman" w:cs="Times New Roman" w:eastAsia="Times New Roman" w:hAnsi="Times New Roman"/>
+          <w:sz w:val="21"/>
+          <w:szCs w:val="21"/>
+          <w:rtl w:val="0"/>
+        </w:rPr>
+        <w:t xml:space="preserve">Consulted with clients to identify and analyze technical requirements, providing tailored solutions in full-stack development with Django, React, and PostgreSQL</w:t>
+      </w:r>
+    </w:p>
+    <w:p>
+      <w:pPr>
+        <w:widowControl w:val="0"/>
+        <w:numPr>
+          <w:ilvl w:val="0"/>
+          <w:numId w:val="1"/>
+        </w:numPr>
+        <w:spacing w:line="252.00000000000003" w:lineRule="auto"/>
+        <w:ind w:left="360"/>
+        <w:rPr>
+          <w:rFonts w:ascii="Times New Roman" w:cs="Times New Roman" w:eastAsia="Times New Roman" w:hAnsi="Times New Roman"/>
+          <w:sz w:val="21"/>
+          <w:szCs w:val="21"/>
+        </w:rPr>
+      </w:pPr>
+      <w:r>
+        <w:rPr>
+          <w:rFonts w:ascii="Times New Roman" w:cs="Times New Roman" w:eastAsia="Times New Roman" w:hAnsi="Times New Roman"/>
+          <w:sz w:val="21"/>
+          <w:szCs w:val="21"/>
+          <w:rtl w:val="0"/>
+        </w:rPr>
+        <w:t xml:space="preserve">Designed and delivered custom web applications, incorporating Google’s Material Design principles to ensure intuitive and accessible user interfaces</w:t>
+      </w:r>
+    </w:p>
+    <w:p>
+      <w:pPr>
+        <w:widowControl w:val="0"/>
+        <w:numPr>
+          <w:ilvl w:val="0"/>
+          <w:numId w:val="1"/>
+        </w:numPr>
+        <w:spacing w:line="252.00000000000003" w:lineRule="auto"/>
+        <w:ind w:left="360"/>
+        <w:rPr>
+          <w:rFonts w:ascii="Times New Roman" w:cs="Times New Roman" w:eastAsia="Times New Roman" w:hAnsi="Times New Roman"/>
+          <w:sz w:val="21"/>
+          <w:szCs w:val="21"/>
+        </w:rPr>
+      </w:pPr>
+      <w:r>
+        <w:rPr>
+          <w:rFonts w:ascii="Times New Roman" w:cs="Times New Roman" w:eastAsia="Times New Roman" w:hAnsi="Times New Roman"/>
+          <w:sz w:val="21"/>
+          <w:szCs w:val="21"/>
+          <w:rtl w:val="0"/>
+        </w:rPr>
+        <w:t xml:space="preserve">Advised on cloud infrastructure strategies, utilizing AWS EC2, S3, Cloudfront,, Lambda, IAM, Route53 to optimize application deployment, scalability, and performance</w:t>
+      </w:r>
+    </w:p>
+    <w:p>
+      <w:pPr>
+        <w:widowControl w:val="0"/>
+        <w:spacing w:before="20" w:line="252.00000000000003" w:lineRule="auto"/>
+        <w:ind w:left="0" w:firstLine="0"/>
+        <w:rPr>
+          <w:rFonts w:ascii="Times New Roman" w:cs="Times New Roman" w:eastAsia="Times New Roman" w:hAnsi="Times New Roman"/>
+          <w:sz w:val="21"/>
+          <w:szCs w:val="21"/>
+        </w:rPr>
+      </w:pPr>
+      <w:r>
+        <w:rPr>
+          <w:rFonts w:ascii="Times New Roman" w:cs="Times New Roman" w:eastAsia="Times New Roman" w:hAnsi="Times New Roman"/>
+          <w:b w:val="1"/>
+          <w:sz w:val="21"/>
+          <w:szCs w:val="21"/>
           <w:rtl w:val="0"/>
         </w:rPr>
         <w:t xml:space="preserve">Sassy Hair Salon Promotional Web Application</w:t>
       </w:r>
       <w:r>
         <w:rPr>
-          <w:rFonts w:ascii="Garamond" w:cs="Garamond" w:eastAsia="Garamond" w:hAnsi="Garamond"/>
-          <w:b w:val="1"/>
-          <w:sz w:val="22"/>
-          <w:szCs w:val="22"/>
+          <w:rFonts w:ascii="Times New Roman" w:cs="Times New Roman" w:eastAsia="Times New Roman" w:hAnsi="Times New Roman"/>
+          <w:b w:val="1"/>
+          <w:sz w:val="21"/>
+          <w:szCs w:val="21"/>
           <w:rtl w:val="0"/>
         </w:rPr>
         <w:t xml:space="preserve">  </w:t>
       </w:r>
       <w:r>
         <w:rPr>
-          <w:rFonts w:ascii="Garamond" w:cs="Garamond" w:eastAsia="Garamond" w:hAnsi="Garamond"/>
-          <w:sz w:val="22"/>
-          <w:szCs w:val="22"/>
-          <w:rtl w:val="0"/>
-        </w:rPr>
-        <w:t xml:space="preserve">                                                                                                    May 2024             </w:t>
+          <w:rFonts w:ascii="Times New Roman" w:cs="Times New Roman" w:eastAsia="Times New Roman" w:hAnsi="Times New Roman"/>
+          <w:sz w:val="21"/>
+          <w:szCs w:val="21"/>
+          <w:rtl w:val="0"/>
+        </w:rPr>
+        <w:t xml:space="preserve">                                                                                                       </w:t>
+      </w:r>
+      <w:r>
+        <w:rPr>
+          <w:rFonts w:ascii="Times New Roman" w:cs="Times New Roman" w:eastAsia="Times New Roman" w:hAnsi="Times New Roman"/>
+          <w:i w:val="1"/>
+          <w:sz w:val="21"/>
+          <w:szCs w:val="21"/>
+          <w:rtl w:val="0"/>
+        </w:rPr>
+        <w:t xml:space="preserve">   May 2024</w:t>
+      </w:r>
+      <w:r>
+        <w:rPr>
+          <w:rFonts w:ascii="Times New Roman" w:cs="Times New Roman" w:eastAsia="Times New Roman" w:hAnsi="Times New Roman"/>
+          <w:sz w:val="21"/>
+          <w:szCs w:val="21"/>
+          <w:rtl w:val="0"/>
+        </w:rPr>
+        <w:t xml:space="preserve"> </w:t>
+      </w:r>
+      <w:r>
+        <w:rPr>
+          <w:rFonts w:ascii="Times New Roman" w:cs="Times New Roman" w:eastAsia="Times New Roman" w:hAnsi="Times New Roman"/>
+          <w:i w:val="1"/>
+          <w:sz w:val="21"/>
+          <w:szCs w:val="21"/>
+          <w:rtl w:val="0"/>
+        </w:rPr>
+        <w:t xml:space="preserve">Full Stack Developer</w:t>
+      </w:r>
+      <w:r>
+        <w:rPr>
+          <w:rFonts w:ascii="Times New Roman" w:cs="Times New Roman" w:eastAsia="Times New Roman" w:hAnsi="Times New Roman"/>
+          <w:sz w:val="21"/>
+          <w:szCs w:val="21"/>
+          <w:rtl w:val="0"/>
+        </w:rPr>
+        <w:t xml:space="preserve">           </w:t>
       </w:r>
     </w:p>
     <w:p>
@@ -1085,19 +1297,19 @@
         <w:spacing w:line="252.00000000000003" w:lineRule="auto"/>
         <w:ind w:left="360" w:hanging="360"/>
         <w:rPr>
-          <w:rFonts w:ascii="Garamond" w:cs="Garamond" w:eastAsia="Garamond" w:hAnsi="Garamond"/>
-          <w:sz w:val="22"/>
-          <w:szCs w:val="22"/>
-        </w:rPr>
-      </w:pPr>
-      <w:r>
-        <w:rPr>
-          <w:rFonts w:ascii="Garamond" w:cs="Garamond" w:eastAsia="Garamond" w:hAnsi="Garamond"/>
-          <w:sz w:val="22"/>
-          <w:szCs w:val="22"/>
-          <w:rtl w:val="0"/>
-        </w:rPr>
-        <w:t xml:space="preserve">Developed and deployed a web app with React and Node.js, increasing online appointments by 20%.</w:t>
+          <w:rFonts w:ascii="Times New Roman" w:cs="Times New Roman" w:eastAsia="Times New Roman" w:hAnsi="Times New Roman"/>
+          <w:sz w:val="21"/>
+          <w:szCs w:val="21"/>
+        </w:rPr>
+      </w:pPr>
+      <w:r>
+        <w:rPr>
+          <w:rFonts w:ascii="Times New Roman" w:cs="Times New Roman" w:eastAsia="Times New Roman" w:hAnsi="Times New Roman"/>
+          <w:sz w:val="21"/>
+          <w:szCs w:val="21"/>
+          <w:rtl w:val="0"/>
+        </w:rPr>
+        <w:t xml:space="preserve">Developed and deployed a web app with React and Node.js, increasing online appointments by 20%</w:t>
       </w:r>
     </w:p>
     <w:p>
@@ -1110,19 +1322,19 @@
         <w:spacing w:line="252.00000000000003" w:lineRule="auto"/>
         <w:ind w:left="360" w:hanging="360"/>
         <w:rPr>
-          <w:rFonts w:ascii="Garamond" w:cs="Garamond" w:eastAsia="Garamond" w:hAnsi="Garamond"/>
-          <w:sz w:val="22"/>
-          <w:szCs w:val="22"/>
-        </w:rPr>
-      </w:pPr>
-      <w:r>
-        <w:rPr>
-          <w:rFonts w:ascii="Garamond" w:cs="Garamond" w:eastAsia="Garamond" w:hAnsi="Garamond"/>
-          <w:sz w:val="22"/>
-          <w:szCs w:val="22"/>
-          <w:rtl w:val="0"/>
-        </w:rPr>
-        <w:t xml:space="preserve">Designed AWS-based cloud architecture to scale content and cut server costs by 25% while boosting performance.</w:t>
+          <w:rFonts w:ascii="Times New Roman" w:cs="Times New Roman" w:eastAsia="Times New Roman" w:hAnsi="Times New Roman"/>
+          <w:sz w:val="21"/>
+          <w:szCs w:val="21"/>
+        </w:rPr>
+      </w:pPr>
+      <w:r>
+        <w:rPr>
+          <w:rFonts w:ascii="Times New Roman" w:cs="Times New Roman" w:eastAsia="Times New Roman" w:hAnsi="Times New Roman"/>
+          <w:sz w:val="21"/>
+          <w:szCs w:val="21"/>
+          <w:rtl w:val="0"/>
+        </w:rPr>
+        <w:t xml:space="preserve">Designed AWS-based cloud architecture to scale content and cut server costs by 25% while boosting performance</w:t>
       </w:r>
     </w:p>
     <w:p>
@@ -1135,60 +1347,19 @@
         <w:spacing w:line="252.00000000000003" w:lineRule="auto"/>
         <w:ind w:left="360" w:hanging="360"/>
         <w:rPr>
-          <w:rFonts w:ascii="Garamond" w:cs="Garamond" w:eastAsia="Garamond" w:hAnsi="Garamond"/>
-          <w:sz w:val="22"/>
-          <w:szCs w:val="22"/>
-        </w:rPr>
-      </w:pPr>
-      <w:r>
-        <w:rPr>
-          <w:rFonts w:ascii="Garamond" w:cs="Garamond" w:eastAsia="Garamond" w:hAnsi="Garamond"/>
-          <w:sz w:val="22"/>
-          <w:szCs w:val="22"/>
-          <w:rtl w:val="0"/>
-        </w:rPr>
-        <w:t xml:space="preserve">Collaborated with stakeholders to revamp UI/UX, raising engagement by 18% and reducing booking friction.</w:t>
-      </w:r>
-    </w:p>
-    <w:p>
-      <w:pPr>
-        <w:widowControl w:val="0"/>
-        <w:numPr>
-          <w:ilvl w:val="0"/>
-          <w:numId w:val="2"/>
-        </w:numPr>
-        <w:spacing w:line="252.00000000000003" w:lineRule="auto"/>
-        <w:ind w:left="360" w:hanging="360"/>
-        <w:rPr>
-          <w:rFonts w:ascii="Garamond" w:cs="Garamond" w:eastAsia="Garamond" w:hAnsi="Garamond"/>
-          <w:sz w:val="22"/>
-          <w:szCs w:val="22"/>
-        </w:rPr>
-      </w:pPr>
-      <w:r>
-        <w:rPr>
-          <w:rFonts w:ascii="Garamond" w:cs="Garamond" w:eastAsia="Garamond" w:hAnsi="Garamond"/>
-          <w:sz w:val="22"/>
-          <w:szCs w:val="22"/>
-          <w:rtl w:val="0"/>
-        </w:rPr>
-        <w:t xml:space="preserve">Implemented secure payments with Stripe, complying with PCI-DSS and raising revenue from online bookings by 10%.</w:t>
-      </w:r>
-    </w:p>
-    <w:p>
-      <w:pPr>
-        <w:widowControl w:val="0"/>
-        <w:spacing w:after="3" w:line="252.00000000000003" w:lineRule="auto"/>
-        <w:rPr>
-          <w:rFonts w:ascii="Garamond" w:cs="Garamond" w:eastAsia="Garamond" w:hAnsi="Garamond"/>
-          <w:sz w:val="22"/>
-          <w:szCs w:val="22"/>
-        </w:rPr>
-      </w:pPr>
-      <w:r>
-        <w:rPr>
-          <w:rtl w:val="0"/>
-        </w:rPr>
+          <w:rFonts w:ascii="Times New Roman" w:cs="Times New Roman" w:eastAsia="Times New Roman" w:hAnsi="Times New Roman"/>
+          <w:sz w:val="21"/>
+          <w:szCs w:val="21"/>
+        </w:rPr>
+      </w:pPr>
+      <w:r>
+        <w:rPr>
+          <w:rFonts w:ascii="Times New Roman" w:cs="Times New Roman" w:eastAsia="Times New Roman" w:hAnsi="Times New Roman"/>
+          <w:sz w:val="21"/>
+          <w:szCs w:val="21"/>
+          <w:rtl w:val="0"/>
+        </w:rPr>
+        <w:t xml:space="preserve">Collaborated with stakeholders to revamp UI/UX, raising engagement by 18% and reducing booking friction</w:t>
       </w:r>
     </w:p>
     <w:p>
@@ -1197,18 +1368,20 @@
         <w:pBdr>
           <w:bottom w:color="000000" w:space="1" w:sz="6" w:val="single"/>
         </w:pBdr>
-        <w:spacing w:line="252.00000000000003" w:lineRule="auto"/>
-        <w:rPr>
-          <w:rFonts w:ascii="Garamond" w:cs="Garamond" w:eastAsia="Garamond" w:hAnsi="Garamond"/>
-          <w:sz w:val="12"/>
-          <w:szCs w:val="12"/>
+        <w:spacing w:before="60" w:line="252.00000000000003" w:lineRule="auto"/>
+        <w:rPr>
+          <w:rFonts w:ascii="Times New Roman" w:cs="Times New Roman" w:eastAsia="Times New Roman" w:hAnsi="Times New Roman"/>
+          <w:sz w:val="10"/>
+          <w:szCs w:val="10"/>
           <w:u w:val="single"/>
         </w:rPr>
       </w:pPr>
       <w:r>
         <w:rPr>
-          <w:rFonts w:ascii="Garamond" w:cs="Garamond" w:eastAsia="Garamond" w:hAnsi="Garamond"/>
-          <w:b w:val="1"/>
+          <w:rFonts w:ascii="Times New Roman" w:cs="Times New Roman" w:eastAsia="Times New Roman" w:hAnsi="Times New Roman"/>
+          <w:b w:val="1"/>
+          <w:sz w:val="22"/>
+          <w:szCs w:val="22"/>
           <w:rtl w:val="0"/>
         </w:rPr>
         <w:t xml:space="preserve">SKILLS </w:t>
@@ -1227,26 +1400,26 @@
         </w:tabs>
         <w:spacing w:after="3" w:line="252.00000000000003" w:lineRule="auto"/>
         <w:rPr>
-          <w:rFonts w:ascii="Garamond" w:cs="Garamond" w:eastAsia="Garamond" w:hAnsi="Garamond"/>
-          <w:sz w:val="22"/>
-          <w:szCs w:val="22"/>
-        </w:rPr>
-      </w:pPr>
-      <w:r>
-        <w:rPr>
-          <w:rFonts w:ascii="Garamond" w:cs="Garamond" w:eastAsia="Garamond" w:hAnsi="Garamond"/>
-          <w:b w:val="1"/>
-          <w:sz w:val="22"/>
-          <w:szCs w:val="22"/>
+          <w:rFonts w:ascii="Times New Roman" w:cs="Times New Roman" w:eastAsia="Times New Roman" w:hAnsi="Times New Roman"/>
+          <w:sz w:val="21"/>
+          <w:szCs w:val="21"/>
+        </w:rPr>
+      </w:pPr>
+      <w:r>
+        <w:rPr>
+          <w:rFonts w:ascii="Times New Roman" w:cs="Times New Roman" w:eastAsia="Times New Roman" w:hAnsi="Times New Roman"/>
+          <w:b w:val="1"/>
+          <w:sz w:val="21"/>
+          <w:szCs w:val="21"/>
           <w:rtl w:val="0"/>
         </w:rPr>
         <w:t xml:space="preserve">Programming Languages</w:t>
       </w:r>
       <w:r>
         <w:rPr>
-          <w:rFonts w:ascii="Garamond" w:cs="Garamond" w:eastAsia="Garamond" w:hAnsi="Garamond"/>
-          <w:sz w:val="22"/>
-          <w:szCs w:val="22"/>
+          <w:rFonts w:ascii="Times New Roman" w:cs="Times New Roman" w:eastAsia="Times New Roman" w:hAnsi="Times New Roman"/>
+          <w:sz w:val="21"/>
+          <w:szCs w:val="21"/>
           <w:rtl w:val="0"/>
         </w:rPr>
         <w:t xml:space="preserve">: Python, JavaScript, TypeScript, Flask, Django, Express, Node.js</w:t>
@@ -1260,26 +1433,26 @@
         </w:tabs>
         <w:spacing w:after="3" w:line="252.00000000000003" w:lineRule="auto"/>
         <w:rPr>
-          <w:rFonts w:ascii="Garamond" w:cs="Garamond" w:eastAsia="Garamond" w:hAnsi="Garamond"/>
-          <w:sz w:val="22"/>
-          <w:szCs w:val="22"/>
-        </w:rPr>
-      </w:pPr>
-      <w:r>
-        <w:rPr>
-          <w:rFonts w:ascii="Garamond" w:cs="Garamond" w:eastAsia="Garamond" w:hAnsi="Garamond"/>
-          <w:b w:val="1"/>
-          <w:sz w:val="22"/>
-          <w:szCs w:val="22"/>
-          <w:rtl w:val="0"/>
-        </w:rPr>
-        <w:t xml:space="preserve">Dev Tools</w:t>
-      </w:r>
-      <w:r>
-        <w:rPr>
-          <w:rFonts w:ascii="Garamond" w:cs="Garamond" w:eastAsia="Garamond" w:hAnsi="Garamond"/>
-          <w:sz w:val="22"/>
-          <w:szCs w:val="22"/>
+          <w:rFonts w:ascii="Times New Roman" w:cs="Times New Roman" w:eastAsia="Times New Roman" w:hAnsi="Times New Roman"/>
+          <w:sz w:val="21"/>
+          <w:szCs w:val="21"/>
+        </w:rPr>
+      </w:pPr>
+      <w:r>
+        <w:rPr>
+          <w:rFonts w:ascii="Times New Roman" w:cs="Times New Roman" w:eastAsia="Times New Roman" w:hAnsi="Times New Roman"/>
+          <w:b w:val="1"/>
+          <w:sz w:val="21"/>
+          <w:szCs w:val="21"/>
+          <w:rtl w:val="0"/>
+        </w:rPr>
+        <w:t xml:space="preserve">Development  Tools</w:t>
+      </w:r>
+      <w:r>
+        <w:rPr>
+          <w:rFonts w:ascii="Times New Roman" w:cs="Times New Roman" w:eastAsia="Times New Roman" w:hAnsi="Times New Roman"/>
+          <w:sz w:val="21"/>
+          <w:szCs w:val="21"/>
           <w:rtl w:val="0"/>
         </w:rPr>
         <w:t xml:space="preserve">: VSCode, Pycharm, Jira, Agile, Scrum, Unit Testing</w:t>
@@ -1293,26 +1466,26 @@
         </w:tabs>
         <w:spacing w:after="3" w:line="252.00000000000003" w:lineRule="auto"/>
         <w:rPr>
-          <w:rFonts w:ascii="Garamond" w:cs="Garamond" w:eastAsia="Garamond" w:hAnsi="Garamond"/>
-          <w:sz w:val="22"/>
-          <w:szCs w:val="22"/>
-        </w:rPr>
-      </w:pPr>
-      <w:r>
-        <w:rPr>
-          <w:rFonts w:ascii="Garamond" w:cs="Garamond" w:eastAsia="Garamond" w:hAnsi="Garamond"/>
-          <w:b w:val="1"/>
-          <w:sz w:val="22"/>
-          <w:szCs w:val="22"/>
+          <w:rFonts w:ascii="Times New Roman" w:cs="Times New Roman" w:eastAsia="Times New Roman" w:hAnsi="Times New Roman"/>
+          <w:sz w:val="21"/>
+          <w:szCs w:val="21"/>
+        </w:rPr>
+      </w:pPr>
+      <w:r>
+        <w:rPr>
+          <w:rFonts w:ascii="Times New Roman" w:cs="Times New Roman" w:eastAsia="Times New Roman" w:hAnsi="Times New Roman"/>
+          <w:b w:val="1"/>
+          <w:sz w:val="21"/>
+          <w:szCs w:val="21"/>
           <w:rtl w:val="0"/>
         </w:rPr>
         <w:t xml:space="preserve">Database Management</w:t>
       </w:r>
       <w:r>
         <w:rPr>
-          <w:rFonts w:ascii="Garamond" w:cs="Garamond" w:eastAsia="Garamond" w:hAnsi="Garamond"/>
-          <w:sz w:val="22"/>
-          <w:szCs w:val="22"/>
+          <w:rFonts w:ascii="Times New Roman" w:cs="Times New Roman" w:eastAsia="Times New Roman" w:hAnsi="Times New Roman"/>
+          <w:sz w:val="21"/>
+          <w:szCs w:val="21"/>
           <w:rtl w:val="0"/>
         </w:rPr>
         <w:t xml:space="preserve">: PostgreSQL, SQLite, SQLAlchemy, MySQL, MongoDB, Redis</w:t>
@@ -1326,26 +1499,26 @@
         </w:tabs>
         <w:spacing w:after="3" w:line="252.00000000000003" w:lineRule="auto"/>
         <w:rPr>
-          <w:rFonts w:ascii="Garamond" w:cs="Garamond" w:eastAsia="Garamond" w:hAnsi="Garamond"/>
-          <w:sz w:val="22"/>
-          <w:szCs w:val="22"/>
-        </w:rPr>
-      </w:pPr>
-      <w:r>
-        <w:rPr>
-          <w:rFonts w:ascii="Garamond" w:cs="Garamond" w:eastAsia="Garamond" w:hAnsi="Garamond"/>
-          <w:b w:val="1"/>
-          <w:sz w:val="22"/>
-          <w:szCs w:val="22"/>
+          <w:rFonts w:ascii="Times New Roman" w:cs="Times New Roman" w:eastAsia="Times New Roman" w:hAnsi="Times New Roman"/>
+          <w:sz w:val="21"/>
+          <w:szCs w:val="21"/>
+        </w:rPr>
+      </w:pPr>
+      <w:r>
+        <w:rPr>
+          <w:rFonts w:ascii="Times New Roman" w:cs="Times New Roman" w:eastAsia="Times New Roman" w:hAnsi="Times New Roman"/>
+          <w:b w:val="1"/>
+          <w:sz w:val="21"/>
+          <w:szCs w:val="21"/>
           <w:rtl w:val="0"/>
         </w:rPr>
         <w:t xml:space="preserve">Frontend Tools</w:t>
       </w:r>
       <w:r>
         <w:rPr>
-          <w:rFonts w:ascii="Garamond" w:cs="Garamond" w:eastAsia="Garamond" w:hAnsi="Garamond"/>
-          <w:sz w:val="22"/>
-          <w:szCs w:val="22"/>
+          <w:rFonts w:ascii="Times New Roman" w:cs="Times New Roman" w:eastAsia="Times New Roman" w:hAnsi="Times New Roman"/>
+          <w:sz w:val="21"/>
+          <w:szCs w:val="21"/>
           <w:rtl w:val="0"/>
         </w:rPr>
         <w:t xml:space="preserve">: NPM, SASS, React, React Native, Babel, Vue, Redux, JWT, MUI, Tailwind, Bootstrap</w:t>
@@ -1359,29 +1532,29 @@
         </w:tabs>
         <w:spacing w:after="3" w:line="252.00000000000003" w:lineRule="auto"/>
         <w:rPr>
-          <w:rFonts w:ascii="Garamond" w:cs="Garamond" w:eastAsia="Garamond" w:hAnsi="Garamond"/>
-          <w:sz w:val="22"/>
-          <w:szCs w:val="22"/>
-        </w:rPr>
-      </w:pPr>
-      <w:r>
-        <w:rPr>
-          <w:rFonts w:ascii="Garamond" w:cs="Garamond" w:eastAsia="Garamond" w:hAnsi="Garamond"/>
-          <w:b w:val="1"/>
-          <w:sz w:val="22"/>
-          <w:szCs w:val="22"/>
+          <w:rFonts w:ascii="Times New Roman" w:cs="Times New Roman" w:eastAsia="Times New Roman" w:hAnsi="Times New Roman"/>
+          <w:sz w:val="21"/>
+          <w:szCs w:val="21"/>
+        </w:rPr>
+      </w:pPr>
+      <w:r>
+        <w:rPr>
+          <w:rFonts w:ascii="Times New Roman" w:cs="Times New Roman" w:eastAsia="Times New Roman" w:hAnsi="Times New Roman"/>
+          <w:b w:val="1"/>
+          <w:sz w:val="21"/>
+          <w:szCs w:val="21"/>
           <w:rtl w:val="0"/>
         </w:rPr>
         <w:t xml:space="preserve">DevOps</w:t>
       </w:r>
       <w:r>
         <w:rPr>
-          <w:rFonts w:ascii="Garamond" w:cs="Garamond" w:eastAsia="Garamond" w:hAnsi="Garamond"/>
-          <w:sz w:val="22"/>
-          <w:szCs w:val="22"/>
-          <w:rtl w:val="0"/>
-        </w:rPr>
-        <w:t xml:space="preserve">:Shell, Bash, Powershell, SSH, Nginx, Apache, CI/CD, Docker, Github Actions, Jenkins, ECS</w:t>
+          <w:rFonts w:ascii="Times New Roman" w:cs="Times New Roman" w:eastAsia="Times New Roman" w:hAnsi="Times New Roman"/>
+          <w:sz w:val="21"/>
+          <w:szCs w:val="21"/>
+          <w:rtl w:val="0"/>
+        </w:rPr>
+        <w:t xml:space="preserve">: Shell, Bash, Powershell, SSH, Nginx, Apache, CI/CD, Docker, Github Actions, Jenkins, ECS</w:t>
       </w:r>
     </w:p>
     <w:p>
@@ -1392,44 +1565,30 @@
         </w:tabs>
         <w:spacing w:after="3" w:line="252.00000000000003" w:lineRule="auto"/>
         <w:rPr>
-          <w:rFonts w:ascii="Garamond" w:cs="Garamond" w:eastAsia="Garamond" w:hAnsi="Garamond"/>
-          <w:sz w:val="22"/>
-          <w:szCs w:val="22"/>
-        </w:rPr>
-      </w:pPr>
-      <w:r>
-        <w:rPr>
-          <w:rFonts w:ascii="Garamond" w:cs="Garamond" w:eastAsia="Garamond" w:hAnsi="Garamond"/>
-          <w:b w:val="1"/>
-          <w:sz w:val="22"/>
-          <w:szCs w:val="22"/>
+          <w:rFonts w:ascii="Times New Roman" w:cs="Times New Roman" w:eastAsia="Times New Roman" w:hAnsi="Times New Roman"/>
+          <w:sz w:val="21"/>
+          <w:szCs w:val="21"/>
+        </w:rPr>
+      </w:pPr>
+      <w:r>
+        <w:rPr>
+          <w:rFonts w:ascii="Times New Roman" w:cs="Times New Roman" w:eastAsia="Times New Roman" w:hAnsi="Times New Roman"/>
+          <w:b w:val="1"/>
+          <w:sz w:val="21"/>
+          <w:szCs w:val="21"/>
           <w:rtl w:val="0"/>
         </w:rPr>
         <w:t xml:space="preserve">Cloud Services: </w:t>
       </w:r>
       <w:r>
         <w:rPr>
-          <w:rFonts w:ascii="Garamond" w:cs="Garamond" w:eastAsia="Garamond" w:hAnsi="Garamond"/>
-          <w:sz w:val="22"/>
-          <w:szCs w:val="22"/>
-          <w:rtl w:val="0"/>
-        </w:rPr>
-        <w:t xml:space="preserve">AWS (EC2, S3), Azure, GCP, Heroku, Lightsail, Cloudflare</w:t>
-      </w:r>
-    </w:p>
-    <w:p>
-      <w:pPr>
-        <w:tabs>
-          <w:tab w:val="center" w:leader="none" w:pos="4680"/>
-          <w:tab w:val="right" w:leader="none" w:pos="9360"/>
-        </w:tabs>
-        <w:spacing w:after="3" w:line="252.00000000000003" w:lineRule="auto"/>
-        <w:rPr>
-          <w:rFonts w:ascii="Garamond" w:cs="Garamond" w:eastAsia="Garamond" w:hAnsi="Garamond"/>
-          <w:sz w:val="22"/>
-          <w:szCs w:val="22"/>
-        </w:rPr>
-      </w:pPr>
+          <w:rFonts w:ascii="Times New Roman" w:cs="Times New Roman" w:eastAsia="Times New Roman" w:hAnsi="Times New Roman"/>
+          <w:sz w:val="21"/>
+          <w:szCs w:val="21"/>
+          <w:rtl w:val="0"/>
+        </w:rPr>
+        <w:t xml:space="preserve">AWS (EC2, S3, Cloudfront, Aurora, Lambda, IAM, Route53 ), Azure, GCP, Heroku, Cloudflare</w:t>
+      </w:r>
       <w:r>
         <w:rPr>
           <w:rtl w:val="0"/>

</xml_diff>